<commit_message>
Updates and new ppt
</commit_message>
<xml_diff>
--- a/Rotation Report Update.docx
+++ b/Rotation Report Update.docx
@@ -987,14 +987,7 @@
           <w:color w:val="000000"/>
           <w:u w:color="000000"/>
         </w:rPr>
-        <w:t xml:space="preserve">, </w:t>
-      </w:r>
-      <w:r>
-        <w:rPr>
-          <w:color w:val="000000"/>
-          <w:u w:color="000000"/>
-        </w:rPr>
-        <w:t xml:space="preserve">such as </w:t>
+        <w:t xml:space="preserve">, such as </w:t>
       </w:r>
       <w:proofErr w:type="spellStart"/>
       <w:r>
@@ -1052,7 +1045,21 @@
           <w:color w:val="000000"/>
           <w:u w:color="000000"/>
         </w:rPr>
-        <w:t xml:space="preserve">It has been found that BCC tumors can acquire resistance to SMO inhibitors, thus causing a loss of SMO inhibitor </w:t>
+        <w:t>It has been found that BCC tumors can acquire resistance to SMO inhibitors, thus causing a loss of</w:t>
+      </w:r>
+      <w:r>
+        <w:rPr>
+          <w:color w:val="000000"/>
+          <w:u w:color="000000"/>
+        </w:rPr>
+        <w:t xml:space="preserve"> GLI</w:t>
+      </w:r>
+      <w:r>
+        <w:rPr>
+          <w:color w:val="000000"/>
+          <w:u w:color="000000"/>
+        </w:rPr>
+        <w:t xml:space="preserve"> inhibitor </w:t>
       </w:r>
       <w:proofErr w:type="spellStart"/>
       <w:r>
@@ -1117,7 +1124,14 @@
           <w:color w:val="000000"/>
           <w:u w:color="000000"/>
         </w:rPr>
-        <w:t>. Additionally, mutations in SMO have caused the drug to be ineffective in suppressing SMO and thus allowing the pathway to proceed as normal</w:t>
+        <w:t xml:space="preserve">. Additionally, mutations in SMO have caused the drug to be ineffective in suppressing SMO and thus allowing the </w:t>
+      </w:r>
+      <w:r>
+        <w:rPr>
+          <w:color w:val="000000"/>
+          <w:u w:color="000000"/>
+        </w:rPr>
+        <w:t>Hedgehog Signaling to proceed despite treatment with a SMO inhibitor</w:t>
       </w:r>
       <w:r>
         <w:rPr>
@@ -1257,21 +1271,21 @@
           <w:color w:val="000000"/>
           <w:u w:color="000000"/>
         </w:rPr>
-        <w:t xml:space="preserve">The purpose of this project is to assess Hedgehog Signaling Pathway activation by inhibiting kinases predicted to be active at recurrent </w:t>
-      </w:r>
-      <w:r>
-        <w:rPr>
-          <w:color w:val="000000"/>
-          <w:u w:color="000000"/>
-        </w:rPr>
-        <w:t xml:space="preserve">GLI </w:t>
-      </w:r>
-      <w:r>
-        <w:rPr>
-          <w:color w:val="000000"/>
-          <w:u w:color="000000"/>
-        </w:rPr>
-        <w:t xml:space="preserve">mutation sites. </w:t>
+        <w:t xml:space="preserve">The purpose of this project is to assess </w:t>
+      </w:r>
+      <w:r>
+        <w:rPr>
+          <w:color w:val="000000"/>
+          <w:u w:color="000000"/>
+        </w:rPr>
+        <w:t xml:space="preserve">the role of kinases predicted to be active at recurrent GLI mutation sites on </w:t>
+      </w:r>
+      <w:r>
+        <w:rPr>
+          <w:color w:val="000000"/>
+          <w:u w:color="000000"/>
+        </w:rPr>
+        <w:t xml:space="preserve">Hedgehog Signaling Pathway. </w:t>
       </w:r>
     </w:p>
     <w:p>
@@ -1667,7 +1681,21 @@
           <w:color w:val="000000"/>
           <w:u w:color="000000"/>
         </w:rPr>
-        <w:t xml:space="preserve">. Zinc05007751 is a novel selective NEK1 inhibitor with an IC50 of 3.4 </w:t>
+        <w:t>. Zinc05007751 is a</w:t>
+      </w:r>
+      <w:r>
+        <w:rPr>
+          <w:color w:val="000000"/>
+          <w:u w:color="000000"/>
+        </w:rPr>
+        <w:t xml:space="preserve"> highly </w:t>
+      </w:r>
+      <w:r>
+        <w:rPr>
+          <w:color w:val="000000"/>
+          <w:u w:color="000000"/>
+        </w:rPr>
+        <w:t xml:space="preserve">selective NEK1 inhibitor with an IC50 of 3.4 </w:t>
       </w:r>
       <w:r>
         <w:rPr>
@@ -1682,7 +1710,35 @@
           <w:color w:val="000000"/>
           <w:u w:color="000000"/>
         </w:rPr>
-        <w:t xml:space="preserve">M. Evidence suggests that inhibition of NEK1 would reduce GLI activation and Hedgehog Signaling. As MAP2K1, PDHK and NEK1 kinases are predicted to be active at recurrent mutation sites in GLI, their inhibition is predicted to influence transcriptional activity and </w:t>
+        <w:t xml:space="preserve">M. </w:t>
+      </w:r>
+      <w:r>
+        <w:rPr>
+          <w:color w:val="000000"/>
+          <w:u w:color="000000"/>
+        </w:rPr>
+        <w:t>I</w:t>
+      </w:r>
+      <w:r>
+        <w:rPr>
+          <w:color w:val="000000"/>
+          <w:u w:color="000000"/>
+        </w:rPr>
+        <w:t xml:space="preserve">nhibition of NEK1 would </w:t>
+      </w:r>
+      <w:r>
+        <w:rPr>
+          <w:color w:val="000000"/>
+          <w:u w:color="000000"/>
+        </w:rPr>
+        <w:t xml:space="preserve">likely </w:t>
+      </w:r>
+      <w:r>
+        <w:rPr>
+          <w:color w:val="000000"/>
+          <w:u w:color="000000"/>
+        </w:rPr>
+        <w:t xml:space="preserve">reduce GLI activation and Hedgehog Signaling. As MAP2K1, PDHK and NEK1 kinases are predicted to be active at recurrent mutation sites in GLI, their inhibition is predicted to influence transcriptional activity and </w:t>
       </w:r>
       <w:r>
         <w:rPr>
@@ -1753,14 +1809,28 @@
           <w:color w:val="000000"/>
           <w:u w:color="000000"/>
         </w:rPr>
-        <w:t>We hypothesize that MAP2K1, PDHK and NEK1 kinases increase Hedgehog Signaling activity due to their predicted activity at recurrent GLI mutation sites</w:t>
-      </w:r>
-      <w:r>
-        <w:rPr>
-          <w:color w:val="000000"/>
-          <w:u w:color="000000"/>
-        </w:rPr>
-        <w:t xml:space="preserve"> and insight to their role in Hedgehog Signaling or cancer</w:t>
+        <w:t>We hypothesize that MAP2K1, PDHK and NEK1 kinases</w:t>
+      </w:r>
+      <w:r>
+        <w:rPr>
+          <w:color w:val="000000"/>
+          <w:u w:color="000000"/>
+        </w:rPr>
+        <w:t xml:space="preserve"> which have been predicted to be active at recurrent GLI mutation sites and influence Hedgehog Signaling or cancer</w:t>
+      </w:r>
+      <w:r>
+        <w:rPr>
+          <w:color w:val="000000"/>
+          <w:u w:color="000000"/>
+        </w:rPr>
+        <w:t xml:space="preserve"> increase Hedgehog Signaling</w:t>
+      </w:r>
+      <w:r>
+        <w:rPr>
+          <w:color w:val="000000"/>
+          <w:u w:color="000000"/>
+        </w:rPr>
+        <w:t xml:space="preserve"> activity</w:t>
       </w:r>
       <w:r>
         <w:rPr>
@@ -1830,6 +1900,154 @@
         <w:autoSpaceDE w:val="0"/>
         <w:autoSpaceDN w:val="0"/>
         <w:adjustRightInd w:val="0"/>
+        <w:ind w:firstLine="720"/>
+        <w:rPr>
+          <w:color w:val="000000"/>
+          <w:u w:color="000000"/>
+        </w:rPr>
+      </w:pPr>
+      <w:r>
+        <w:rPr>
+          <w:color w:val="000000"/>
+          <w:u w:color="000000"/>
+        </w:rPr>
+        <w:t xml:space="preserve">A compilation of GLI1 and GLI2 mutations that occur three or more times in cancer cells in the Catalogue of Somatic Mutations in Cancer (COSMIC) database have been generated and </w:t>
+      </w:r>
+      <w:r>
+        <w:rPr>
+          <w:color w:val="000000"/>
+          <w:u w:color="000000"/>
+        </w:rPr>
+        <w:lastRenderedPageBreak/>
+        <w:t xml:space="preserve">previously screened for activation of the Hedgehog Signaling Pathway in the Atwood Lab. </w:t>
+      </w:r>
+      <w:r>
+        <w:rPr>
+          <w:color w:val="000000"/>
+          <w:u w:color="000000"/>
+        </w:rPr>
+        <w:t xml:space="preserve">In this project, </w:t>
+      </w:r>
+      <w:r>
+        <w:rPr>
+          <w:color w:val="000000"/>
+          <w:u w:color="000000"/>
+        </w:rPr>
+        <w:t xml:space="preserve">kinases which are predicted to be active at </w:t>
+      </w:r>
+      <w:proofErr w:type="spellStart"/>
+      <w:r>
+        <w:rPr>
+          <w:color w:val="000000"/>
+          <w:u w:color="000000"/>
+        </w:rPr>
+        <w:t>phosphosites</w:t>
+      </w:r>
+      <w:proofErr w:type="spellEnd"/>
+      <w:r>
+        <w:rPr>
+          <w:color w:val="000000"/>
+          <w:u w:color="000000"/>
+        </w:rPr>
+        <w:t xml:space="preserve"> four positions up or downstream from a recurring mutation side</w:t>
+      </w:r>
+      <w:r>
+        <w:rPr>
+          <w:color w:val="000000"/>
+          <w:u w:color="000000"/>
+        </w:rPr>
+        <w:t xml:space="preserve"> u</w:t>
+      </w:r>
+      <w:r>
+        <w:rPr>
+          <w:color w:val="000000"/>
+          <w:u w:color="000000"/>
+        </w:rPr>
+        <w:t xml:space="preserve">sing Group-Based Prediction Software (GPS) and </w:t>
+      </w:r>
+      <w:proofErr w:type="spellStart"/>
+      <w:r>
+        <w:rPr>
+          <w:color w:val="000000"/>
+          <w:u w:color="000000"/>
+        </w:rPr>
+        <w:t>PhosphoNet</w:t>
+      </w:r>
+      <w:proofErr w:type="spellEnd"/>
+      <w:r>
+        <w:rPr>
+          <w:color w:val="000000"/>
+          <w:u w:color="000000"/>
+        </w:rPr>
+        <w:t xml:space="preserve"> Kinase Predictor</w:t>
+      </w:r>
+      <w:r>
+        <w:rPr>
+          <w:color w:val="000000"/>
+          <w:u w:color="000000"/>
+        </w:rPr>
+        <w:t xml:space="preserve"> are compiled. </w:t>
+      </w:r>
+      <w:r>
+        <w:rPr>
+          <w:color w:val="000000"/>
+          <w:u w:color="000000"/>
+        </w:rPr>
+        <w:t xml:space="preserve">Kinase candidates having previous evidence of mediating phosphorylation and activating Hedgehog Signaling at a </w:t>
+      </w:r>
+      <w:r>
+        <w:rPr>
+          <w:color w:val="000000"/>
+          <w:u w:color="000000"/>
+        </w:rPr>
+        <w:t xml:space="preserve">particular </w:t>
+      </w:r>
+      <w:r>
+        <w:rPr>
+          <w:color w:val="000000"/>
+          <w:u w:color="000000"/>
+        </w:rPr>
+        <w:t xml:space="preserve">mutation site were eliminated from the compilation. Previous insight into their activity in Hedgehog Signaling or cancer allowed for the selection of MAP2K1, PDHK and NEK1 to evaluate Hedgehog Signaling effects due to kinase activity experimentally. </w:t>
+      </w:r>
+    </w:p>
+    <w:p>
+      <w:pPr>
+        <w:autoSpaceDE w:val="0"/>
+        <w:autoSpaceDN w:val="0"/>
+        <w:adjustRightInd w:val="0"/>
+        <w:rPr>
+          <w:color w:val="000000"/>
+          <w:u w:color="000000"/>
+        </w:rPr>
+      </w:pPr>
+    </w:p>
+    <w:p>
+      <w:pPr>
+        <w:autoSpaceDE w:val="0"/>
+        <w:autoSpaceDN w:val="0"/>
+        <w:adjustRightInd w:val="0"/>
+        <w:rPr>
+          <w:b/>
+          <w:bCs/>
+          <w:color w:val="000000"/>
+          <w:u w:color="000000"/>
+        </w:rPr>
+      </w:pPr>
+      <w:r>
+        <w:rPr>
+          <w:b/>
+          <w:bCs/>
+          <w:color w:val="000000"/>
+          <w:u w:color="000000"/>
+        </w:rPr>
+        <w:t>Cell Dosing, RNA Extraction, RT-qPCR</w:t>
+      </w:r>
+    </w:p>
+    <w:p>
+      <w:pPr>
+        <w:autoSpaceDE w:val="0"/>
+        <w:autoSpaceDN w:val="0"/>
+        <w:adjustRightInd w:val="0"/>
         <w:rPr>
           <w:color w:val="000000"/>
           <w:u w:color="000000"/>
@@ -1849,15 +2067,49 @@
           <w:color w:val="000000"/>
           <w:u w:color="000000"/>
         </w:rPr>
-        <w:t xml:space="preserve">A compilation of GLI1 and GLI2 mutations that occur three or more times in cancer cells in the Catalogue of Somatic Mutations in Cancer (COSMIC) database have been generated and </w:t>
-      </w:r>
-      <w:r>
-        <w:rPr>
-          <w:color w:val="000000"/>
-          <w:u w:color="000000"/>
-        </w:rPr>
-        <w:lastRenderedPageBreak/>
-        <w:t xml:space="preserve">previously screened for activation of the Hedgehog Signaling Pathway in the Atwood Lab. Using Group-Based Prediction Software (GPS) and </w:t>
+        <w:t xml:space="preserve">Cobimetinib, Dichloroacetic Acid, and Zinc05007751 are selected as inhibitors for MAP2K1, PDHK and NEK1 </w:t>
+      </w:r>
+      <w:r>
+        <w:rPr>
+          <w:color w:val="000000"/>
+          <w:u w:color="000000"/>
+        </w:rPr>
+        <w:t xml:space="preserve">respectively </w:t>
+      </w:r>
+      <w:r>
+        <w:rPr>
+          <w:color w:val="000000"/>
+          <w:u w:color="000000"/>
+        </w:rPr>
+        <w:t xml:space="preserve">due to their availability, specificity and IC50 range. To promote the generation of primary cilia and Hedgehog Pathway activation, </w:t>
+      </w:r>
+      <w:r>
+        <w:rPr>
+          <w:color w:val="000000"/>
+          <w:u w:color="000000"/>
+        </w:rPr>
+        <w:t xml:space="preserve">Wild Type (3T3) </w:t>
+      </w:r>
+      <w:r>
+        <w:rPr>
+          <w:color w:val="000000"/>
+          <w:u w:color="000000"/>
+        </w:rPr>
+        <w:t xml:space="preserve">cells are serum starved and serum starved with Hedgehog conditioned media immediately before treatment with these inhibitors. Inhibitors are added at their IC50s and serially increased on a logarithmic scale to three higher concentrations. Similarly, Basal Cell Carcinoma Cells are serum starved and treated with inhibitors as in Wild Type cells. These cell types and serum conditions are </w:t>
+      </w:r>
+      <w:r>
+        <w:rPr>
+          <w:color w:val="000000"/>
+          <w:u w:color="000000"/>
+        </w:rPr>
+        <w:t xml:space="preserve">all </w:t>
+      </w:r>
+      <w:r>
+        <w:rPr>
+          <w:color w:val="000000"/>
+          <w:u w:color="000000"/>
+        </w:rPr>
+        <w:t xml:space="preserve">treated with diluent only (DMSO) as a control. After 24 hours of incubation, RNA is extracted and quantified from both diluent and drug treated cells using the </w:t>
       </w:r>
       <w:proofErr w:type="spellStart"/>
       <w:r>
@@ -1865,7 +2117,7 @@
           <w:color w:val="000000"/>
           <w:u w:color="000000"/>
         </w:rPr>
-        <w:t>PhosphoNet</w:t>
+        <w:t>Zymo</w:t>
       </w:r>
       <w:proofErr w:type="spellEnd"/>
       <w:r>
@@ -1873,7 +2125,7 @@
           <w:color w:val="000000"/>
           <w:u w:color="000000"/>
         </w:rPr>
-        <w:t xml:space="preserve"> Kinase Predictor, kinases which are predicted to be active at </w:t>
+        <w:t xml:space="preserve"> Research Direct-</w:t>
       </w:r>
       <w:proofErr w:type="spellStart"/>
       <w:r>
@@ -1881,7 +2133,7 @@
           <w:color w:val="000000"/>
           <w:u w:color="000000"/>
         </w:rPr>
-        <w:t>phosphosites</w:t>
+        <w:t>Zol</w:t>
       </w:r>
       <w:proofErr w:type="spellEnd"/>
       <w:r>
@@ -1889,154 +2141,6 @@
           <w:color w:val="000000"/>
           <w:u w:color="000000"/>
         </w:rPr>
-        <w:t xml:space="preserve"> four positions </w:t>
-      </w:r>
-      <w:r>
-        <w:rPr>
-          <w:color w:val="000000"/>
-          <w:u w:color="000000"/>
-        </w:rPr>
-        <w:t>up</w:t>
-      </w:r>
-      <w:r>
-        <w:rPr>
-          <w:color w:val="000000"/>
-          <w:u w:color="000000"/>
-        </w:rPr>
-        <w:t xml:space="preserve"> or </w:t>
-      </w:r>
-      <w:r>
-        <w:rPr>
-          <w:color w:val="000000"/>
-          <w:u w:color="000000"/>
-        </w:rPr>
-        <w:t>downstream from</w:t>
-      </w:r>
-      <w:r>
-        <w:rPr>
-          <w:color w:val="000000"/>
-          <w:u w:color="000000"/>
-        </w:rPr>
-        <w:t xml:space="preserve"> a recurring mutation side are compiled. Kinase candidates having previous evidence of mediating phosphorylation and activating Hedgehog Signaling at a mutation site were eliminated from the compilation. Previous insight into their activity in Hedgehog Signaling or cancer allowed for the selection of MAP2K1, PDHK and NEK1 to evaluate Hedgehog Signaling effects due to kinase activity experimentally. </w:t>
-      </w:r>
-    </w:p>
-    <w:p>
-      <w:pPr>
-        <w:autoSpaceDE w:val="0"/>
-        <w:autoSpaceDN w:val="0"/>
-        <w:adjustRightInd w:val="0"/>
-        <w:rPr>
-          <w:color w:val="000000"/>
-          <w:u w:color="000000"/>
-        </w:rPr>
-      </w:pPr>
-    </w:p>
-    <w:p>
-      <w:pPr>
-        <w:autoSpaceDE w:val="0"/>
-        <w:autoSpaceDN w:val="0"/>
-        <w:adjustRightInd w:val="0"/>
-        <w:rPr>
-          <w:b/>
-          <w:bCs/>
-          <w:color w:val="000000"/>
-          <w:u w:color="000000"/>
-        </w:rPr>
-      </w:pPr>
-      <w:r>
-        <w:rPr>
-          <w:b/>
-          <w:bCs/>
-          <w:color w:val="000000"/>
-          <w:u w:color="000000"/>
-        </w:rPr>
-        <w:t>Cell Dosing, RNA Extraction, RT-qPCR</w:t>
-      </w:r>
-    </w:p>
-    <w:p>
-      <w:pPr>
-        <w:autoSpaceDE w:val="0"/>
-        <w:autoSpaceDN w:val="0"/>
-        <w:adjustRightInd w:val="0"/>
-        <w:rPr>
-          <w:color w:val="000000"/>
-          <w:u w:color="000000"/>
-        </w:rPr>
-      </w:pPr>
-      <w:r>
-        <w:rPr>
-          <w:b/>
-          <w:bCs/>
-          <w:color w:val="000000"/>
-          <w:u w:color="000000"/>
-        </w:rPr>
-        <w:tab/>
-      </w:r>
-      <w:r>
-        <w:rPr>
-          <w:color w:val="000000"/>
-          <w:u w:color="000000"/>
-        </w:rPr>
-        <w:t xml:space="preserve">Cobimetinib, Dichloroacetic Acid, and Zinc05007751 are selected as inhibitors for MAP2K1, PDHK and NEK1 due to their availability, specificity and IC50 range. To promote the generation of primary cilia and Hedgehog Pathway activation, </w:t>
-      </w:r>
-      <w:r>
-        <w:rPr>
-          <w:color w:val="000000"/>
-          <w:u w:color="000000"/>
-        </w:rPr>
-        <w:t xml:space="preserve">Wild Type (3T3) </w:t>
-      </w:r>
-      <w:r>
-        <w:rPr>
-          <w:color w:val="000000"/>
-          <w:u w:color="000000"/>
-        </w:rPr>
-        <w:t xml:space="preserve">cells are serum starved and serum starved with Hedgehog conditioned media immediately before treatment with these inhibitors. Inhibitors are added at their IC50s and serially increased on a logarithmic scale to three higher concentrations. Similarly, Basal Cell Carcinoma Cells are serum starved and treated with inhibitors as in Wild Type cells. These cell types and serum conditions are </w:t>
-      </w:r>
-      <w:r>
-        <w:rPr>
-          <w:color w:val="000000"/>
-          <w:u w:color="000000"/>
-        </w:rPr>
-        <w:t xml:space="preserve">all </w:t>
-      </w:r>
-      <w:r>
-        <w:rPr>
-          <w:color w:val="000000"/>
-          <w:u w:color="000000"/>
-        </w:rPr>
-        <w:t xml:space="preserve">treated with diluent only (DMSO) as a control. After 24 hours of incubation, RNA is extracted and quantified from both diluent and drug treated cells using the </w:t>
-      </w:r>
-      <w:proofErr w:type="spellStart"/>
-      <w:r>
-        <w:rPr>
-          <w:color w:val="000000"/>
-          <w:u w:color="000000"/>
-        </w:rPr>
-        <w:t>Zymo</w:t>
-      </w:r>
-      <w:proofErr w:type="spellEnd"/>
-      <w:r>
-        <w:rPr>
-          <w:color w:val="000000"/>
-          <w:u w:color="000000"/>
-        </w:rPr>
-        <w:t xml:space="preserve"> Research Direct-</w:t>
-      </w:r>
-      <w:proofErr w:type="spellStart"/>
-      <w:r>
-        <w:rPr>
-          <w:color w:val="000000"/>
-          <w:u w:color="000000"/>
-        </w:rPr>
-        <w:t>Zol</w:t>
-      </w:r>
-      <w:proofErr w:type="spellEnd"/>
-      <w:r>
-        <w:rPr>
-          <w:color w:val="000000"/>
-          <w:u w:color="000000"/>
-        </w:rPr>
         <w:t xml:space="preserve"> RNA Miniprep Plus kit. Extracted RNA is amplified using RT-qPCR with primers specific for the GLI1 gene as a means of quantifying Hedgehog Signaling activation, as well as a GAPDH experimental control to quantify GLI expression.</w:t>
       </w:r>
       <w:r>
@@ -2044,16 +2148,7 @@
           <w:color w:val="000000"/>
           <w:u w:color="000000"/>
         </w:rPr>
-        <w:t xml:space="preserve"> Fold change was normalized to the diluent only (DMSO</w:t>
-      </w:r>
-      <w:bookmarkStart w:id="0" w:name="_GoBack"/>
-      <w:bookmarkEnd w:id="0"/>
-      <w:r>
-        <w:rPr>
-          <w:color w:val="000000"/>
-          <w:u w:color="000000"/>
-        </w:rPr>
-        <w:t xml:space="preserve">) control in Serum Starved media (SS) for each cell line (3T3 and BCC). Standard error bars denote technical replicates between drug treated samples. </w:t>
+        <w:t xml:space="preserve"> Fold change was normalized to the diluent only (DMSO) control in Serum Starved media (SS) for each cell line (3T3 and BCC). Standard error bars denote technical replicates between drug treated samples. </w:t>
       </w:r>
     </w:p>
     <w:p>
@@ -2675,20 +2770,26 @@
         <w:autoSpaceDE w:val="0"/>
         <w:autoSpaceDN w:val="0"/>
         <w:adjustRightInd w:val="0"/>
-        <w:ind w:firstLine="720"/>
-        <w:rPr>
-          <w:b/>
-          <w:bCs/>
-          <w:color w:val="000000"/>
-          <w:u w:color="000000"/>
-        </w:rPr>
-      </w:pPr>
-      <w:r>
-        <w:rPr>
-          <w:color w:val="000000"/>
-          <w:u w:color="000000"/>
-        </w:rPr>
-        <w:t xml:space="preserve">In assessing the cell viability in the BCC cell line, </w:t>
+        <w:rPr>
+          <w:b/>
+          <w:bCs/>
+          <w:color w:val="000000"/>
+          <w:u w:color="000000"/>
+        </w:rPr>
+      </w:pPr>
+      <w:r>
+        <w:rPr>
+          <w:color w:val="000000"/>
+          <w:u w:color="000000"/>
+        </w:rPr>
+        <w:t>I</w:t>
+      </w:r>
+      <w:r>
+        <w:rPr>
+          <w:color w:val="000000"/>
+          <w:u w:color="000000"/>
+        </w:rPr>
+        <w:t xml:space="preserve">n assessing the cell viability in the BCC cell line, </w:t>
       </w:r>
       <w:r>
         <w:rPr>
@@ -3107,7 +3208,21 @@
           <w:color w:val="000000"/>
           <w:u w:color="000000"/>
         </w:rPr>
-        <w:t>Increased activity of PDHK in cancer cells suggests that inhibition with Dichloroacetic acid could reduce Hedgehog Signaling. Hedgehog signaling activity measured through GLI1 expression is not affected in the presence of Dichloroacetic acid at the concentrations tested (</w:t>
+        <w:t xml:space="preserve">Increased activity of PDHK in cancer cells suggests that inhibition with Dichloroacetic acid could reduce Hedgehog Signaling. Hedgehog </w:t>
+      </w:r>
+      <w:r>
+        <w:rPr>
+          <w:color w:val="000000"/>
+          <w:u w:color="000000"/>
+        </w:rPr>
+        <w:t>S</w:t>
+      </w:r>
+      <w:r>
+        <w:rPr>
+          <w:color w:val="000000"/>
+          <w:u w:color="000000"/>
+        </w:rPr>
+        <w:t>ignaling activity measured through GLI1 expression is not affected in the presence of Dichloroacetic acid at the concentrations tested (</w:t>
       </w:r>
       <w:r>
         <w:rPr>
@@ -3130,7 +3245,21 @@
           <w:color w:val="000000"/>
           <w:u w:color="000000"/>
         </w:rPr>
-        <w:t xml:space="preserve">Overall, fold change of GLI in the HH SS Wild Type cells is higher than in the SS Wild Type cells as expected. Between concentrations of Dichloroacetic Acid, GLI expression levels are within the standard deviation in the SS condition. In the case of the HH SS treated Wild Type cells, GLI expression is only lower at the IC50 of 80 </w:t>
+        <w:t xml:space="preserve">Overall, </w:t>
+      </w:r>
+      <w:r>
+        <w:rPr>
+          <w:color w:val="000000"/>
+          <w:u w:color="000000"/>
+        </w:rPr>
+        <w:t xml:space="preserve">the </w:t>
+      </w:r>
+      <w:r>
+        <w:rPr>
+          <w:color w:val="000000"/>
+          <w:u w:color="000000"/>
+        </w:rPr>
+        <w:t xml:space="preserve">fold change of GLI in the HH SS Wild Type cells is higher than in the SS Wild Type cells as expected. Between concentrations of Dichloroacetic Acid, GLI expression levels are within the standard deviation in the SS condition. In the case of the HH SS treated Wild Type cells, GLI expression is only lower at the IC50 of 80 </w:t>
       </w:r>
       <w:proofErr w:type="spellStart"/>
       <w:r>
@@ -3153,14 +3282,7 @@
           <w:color w:val="000000"/>
           <w:u w:color="000000"/>
         </w:rPr>
-        <w:t xml:space="preserve"> </w:t>
-      </w:r>
-      <w:r>
-        <w:rPr>
-          <w:color w:val="000000"/>
-          <w:u w:color="000000"/>
-        </w:rPr>
-        <w:t>(</w:t>
+        <w:t xml:space="preserve"> (</w:t>
       </w:r>
       <w:r>
         <w:rPr>
@@ -3345,7 +3467,6 @@
         <w:autoSpaceDE w:val="0"/>
         <w:autoSpaceDN w:val="0"/>
         <w:adjustRightInd w:val="0"/>
-        <w:ind w:firstLine="720"/>
         <w:rPr>
           <w:color w:val="000000"/>
           <w:u w:color="000000"/>
@@ -3821,13 +3942,6 @@
           <w:color w:val="000000"/>
           <w:u w:color="000000"/>
         </w:rPr>
-        <w:t xml:space="preserve">likely </w:t>
-      </w:r>
-      <w:r>
-        <w:rPr>
-          <w:color w:val="000000"/>
-          <w:u w:color="000000"/>
-        </w:rPr>
         <w:t>affect</w:t>
       </w:r>
       <w:r>
@@ -4014,7 +4128,21 @@
           <w:color w:val="000000"/>
           <w:u w:color="000000"/>
         </w:rPr>
-        <w:t xml:space="preserve"> is not due to cell viability (</w:t>
+        <w:t xml:space="preserve"> is not due to </w:t>
+      </w:r>
+      <w:r>
+        <w:rPr>
+          <w:color w:val="000000"/>
+          <w:u w:color="000000"/>
+        </w:rPr>
+        <w:t xml:space="preserve">decrease in </w:t>
+      </w:r>
+      <w:r>
+        <w:rPr>
+          <w:color w:val="000000"/>
+          <w:u w:color="000000"/>
+        </w:rPr>
+        <w:t>cell viability (</w:t>
       </w:r>
       <w:r>
         <w:rPr>
@@ -4235,14 +4363,21 @@
           <w:color w:val="000000"/>
           <w:u w:color="000000"/>
         </w:rPr>
-        <w:t xml:space="preserve">Due to </w:t>
-      </w:r>
-      <w:r>
-        <w:rPr>
-          <w:color w:val="000000"/>
-          <w:u w:color="000000"/>
-        </w:rPr>
-        <w:t xml:space="preserve">their </w:t>
+        <w:t>MAP2K1/MEK1, PDHK and NEK1</w:t>
+      </w:r>
+      <w:r>
+        <w:rPr>
+          <w:color w:val="000000"/>
+          <w:u w:color="000000"/>
+        </w:rPr>
+        <w:t>, which are predicted to be present at recurrent mutation sites and</w:t>
+      </w:r>
+      <w:r>
+        <w:rPr>
+          <w:color w:val="000000"/>
+          <w:u w:color="000000"/>
+        </w:rPr>
+        <w:t xml:space="preserve"> suggest </w:t>
       </w:r>
       <w:r>
         <w:rPr>
@@ -4256,35 +4391,49 @@
           <w:color w:val="000000"/>
           <w:u w:color="000000"/>
         </w:rPr>
-        <w:t xml:space="preserve"> and predicted presence at recurrent GLI mutation sites</w:t>
-      </w:r>
-      <w:r>
-        <w:rPr>
-          <w:color w:val="000000"/>
-          <w:u w:color="000000"/>
-        </w:rPr>
-        <w:t xml:space="preserve">, MAP2K1/MEK1, PDHK and NEK1 </w:t>
-      </w:r>
-      <w:r>
-        <w:rPr>
-          <w:color w:val="000000"/>
-          <w:u w:color="000000"/>
-        </w:rPr>
-        <w:t xml:space="preserve">increase </w:t>
-      </w:r>
-      <w:r>
-        <w:rPr>
-          <w:color w:val="000000"/>
-          <w:u w:color="000000"/>
-        </w:rPr>
-        <w:t xml:space="preserve">Hedgehog Signaling measured through GLI expression </w:t>
-      </w:r>
-      <w:r>
-        <w:rPr>
-          <w:color w:val="000000"/>
-          <w:u w:color="000000"/>
-        </w:rPr>
-        <w:t>in the presence of kinase inhibitors. Although both inhibitor drugs do not contribute to general cell death, MAP2K1/MEK1 and PDHK do not demonstrate significant activation of Hedgehog Signaling in Wild Type and BCC cells treated with inhibitor drug as compared to diluent only treated cells. Using the Cobimetinib inhibitor of MAP2K1/MEK1 which is currently used as treatment for melanoma, there is no activation of Hedgehog Signaling by MAP2K1/MEK1</w:t>
+        <w:t xml:space="preserve"> </w:t>
+      </w:r>
+      <w:r>
+        <w:rPr>
+          <w:color w:val="000000"/>
+          <w:u w:color="000000"/>
+        </w:rPr>
+        <w:t xml:space="preserve">were </w:t>
+      </w:r>
+      <w:r>
+        <w:rPr>
+          <w:color w:val="000000"/>
+          <w:u w:color="000000"/>
+        </w:rPr>
+        <w:t>expected</w:t>
+      </w:r>
+      <w:r>
+        <w:rPr>
+          <w:color w:val="000000"/>
+          <w:u w:color="000000"/>
+        </w:rPr>
+        <w:t xml:space="preserve"> to activate Hedgehog Signaling. Although Cobimetinib and Dichloroacetic Acid do not contribute to cell death, </w:t>
+      </w:r>
+      <w:r>
+        <w:rPr>
+          <w:color w:val="000000"/>
+          <w:u w:color="000000"/>
+        </w:rPr>
+        <w:t>MAP2K1/MEK1 and PDHK do not demonstrate significant activation of Hedgehog Signaling in Wild Type and BCC cells treated with inhibitor as compared to diluent only treated cells.</w:t>
+      </w:r>
+      <w:r>
+        <w:rPr>
+          <w:color w:val="000000"/>
+          <w:u w:color="000000"/>
+        </w:rPr>
+        <w:t xml:space="preserve"> </w:t>
+      </w:r>
+      <w:r>
+        <w:rPr>
+          <w:color w:val="000000"/>
+          <w:u w:color="000000"/>
+        </w:rPr>
+        <w:t>Using the Cobimetinib inhibitor of MAP2K1/MEK1 which is currently used as treatment for melanoma, there is no activation of Hedgehog Signaling by MAP2K1/MEK1</w:t>
       </w:r>
       <w:r>
         <w:rPr>
@@ -4314,7 +4463,91 @@
           <w:color w:val="000000"/>
           <w:u w:color="000000"/>
         </w:rPr>
-        <w:t>. Due to the direct application of the inhibitor drug to skin cancer, it does not seem to be applicable to continue to pursue the MAP2K1/MEK1 kinase for Hedgehog Signaling Activation. Dichloroacetic Acid, the PDHK inhibitor selected for this project due to its accessibility, did not have an effect on Hedgehog Signaling</w:t>
+        <w:t xml:space="preserve">. Due to the direct application of the inhibitor drug to skin cancer, it does not seem to be applicable to continue to pursue MAP2K1/MEK1 kinase </w:t>
+      </w:r>
+      <w:r>
+        <w:rPr>
+          <w:color w:val="000000"/>
+          <w:u w:color="000000"/>
+        </w:rPr>
+        <w:t>as a</w:t>
+      </w:r>
+      <w:r>
+        <w:rPr>
+          <w:color w:val="000000"/>
+          <w:u w:color="000000"/>
+        </w:rPr>
+        <w:t xml:space="preserve"> Hedgehog Signaling </w:t>
+      </w:r>
+      <w:r>
+        <w:rPr>
+          <w:color w:val="000000"/>
+          <w:u w:color="000000"/>
+        </w:rPr>
+        <w:t>a</w:t>
+      </w:r>
+      <w:r>
+        <w:rPr>
+          <w:color w:val="000000"/>
+          <w:u w:color="000000"/>
+        </w:rPr>
+        <w:t>ctiva</w:t>
+      </w:r>
+      <w:r>
+        <w:rPr>
+          <w:color w:val="000000"/>
+          <w:u w:color="000000"/>
+        </w:rPr>
+        <w:t>tor.</w:t>
+      </w:r>
+      <w:r>
+        <w:rPr>
+          <w:color w:val="000000"/>
+          <w:u w:color="000000"/>
+        </w:rPr>
+        <w:t xml:space="preserve"> Dichloroacetic Acid, </w:t>
+      </w:r>
+      <w:r>
+        <w:rPr>
+          <w:color w:val="000000"/>
+          <w:u w:color="000000"/>
+        </w:rPr>
+        <w:t xml:space="preserve">a </w:t>
+      </w:r>
+      <w:r>
+        <w:rPr>
+          <w:color w:val="000000"/>
+          <w:u w:color="000000"/>
+        </w:rPr>
+        <w:t xml:space="preserve">PDHK inhibitor selected for its accessibility, did </w:t>
+      </w:r>
+      <w:r>
+        <w:rPr>
+          <w:color w:val="000000"/>
+          <w:u w:color="000000"/>
+        </w:rPr>
+        <w:t xml:space="preserve">not </w:t>
+      </w:r>
+      <w:r>
+        <w:rPr>
+          <w:color w:val="000000"/>
+          <w:u w:color="000000"/>
+        </w:rPr>
+        <w:t>impact</w:t>
+      </w:r>
+      <w:r>
+        <w:rPr>
+          <w:color w:val="000000"/>
+          <w:u w:color="000000"/>
+        </w:rPr>
+        <w:t xml:space="preserve"> activation of</w:t>
+      </w:r>
+      <w:r>
+        <w:rPr>
+          <w:color w:val="000000"/>
+          <w:u w:color="000000"/>
+        </w:rPr>
+        <w:t xml:space="preserve"> Hedgehog Signaling</w:t>
       </w:r>
       <w:r>
         <w:rPr>
@@ -4344,7 +4577,77 @@
           <w:color w:val="000000"/>
           <w:u w:color="000000"/>
         </w:rPr>
-        <w:t xml:space="preserve">. However, with an increase in the range of drug dosage there is potential this kinase is worthwhile </w:t>
+        <w:t>.</w:t>
+      </w:r>
+      <w:r>
+        <w:rPr>
+          <w:color w:val="000000"/>
+          <w:u w:color="000000"/>
+        </w:rPr>
+        <w:t xml:space="preserve"> I</w:t>
+      </w:r>
+      <w:r>
+        <w:rPr>
+          <w:color w:val="000000"/>
+          <w:u w:color="000000"/>
+        </w:rPr>
+        <w:t>ncrea</w:t>
+      </w:r>
+      <w:r>
+        <w:rPr>
+          <w:color w:val="000000"/>
+          <w:u w:color="000000"/>
+        </w:rPr>
+        <w:t>sing</w:t>
+      </w:r>
+      <w:r>
+        <w:rPr>
+          <w:color w:val="000000"/>
+          <w:u w:color="000000"/>
+        </w:rPr>
+        <w:t xml:space="preserve"> the range of drug dosag</w:t>
+      </w:r>
+      <w:r>
+        <w:rPr>
+          <w:color w:val="000000"/>
+          <w:u w:color="000000"/>
+        </w:rPr>
+        <w:t xml:space="preserve">e </w:t>
+      </w:r>
+      <w:r>
+        <w:rPr>
+          <w:color w:val="000000"/>
+          <w:u w:color="000000"/>
+        </w:rPr>
+        <w:t xml:space="preserve">may </w:t>
+      </w:r>
+      <w:r>
+        <w:rPr>
+          <w:color w:val="000000"/>
+          <w:u w:color="000000"/>
+        </w:rPr>
+        <w:t xml:space="preserve">better inhibit PDHK and thus demonstrate reduction in GLI mRNA in the presence of </w:t>
+      </w:r>
+      <w:r>
+        <w:rPr>
+          <w:color w:val="000000"/>
+          <w:u w:color="000000"/>
+        </w:rPr>
+        <w:t>inhibitor</w:t>
+      </w:r>
+      <w:r>
+        <w:rPr>
+          <w:color w:val="000000"/>
+          <w:u w:color="000000"/>
+        </w:rPr>
+        <w:t>. However, a</w:t>
+      </w:r>
+      <w:r>
+        <w:rPr>
+          <w:color w:val="000000"/>
+          <w:u w:color="000000"/>
+        </w:rPr>
+        <w:t xml:space="preserve">s this </w:t>
       </w:r>
       <w:r>
         <w:rPr>
@@ -4352,14 +4655,159 @@
           <w:u w:color="000000"/>
         </w:rPr>
         <w:lastRenderedPageBreak/>
-        <w:t>to investigate. As this inhibitor is a general acid, it might be interacting with multiple pathways within the cell; therefore, it would be critical to knock down the PDHK kinase with a short hairpin RNA or CRISPR to determine that the acid is acting on the anticipated target</w:t>
-      </w:r>
-      <w:r>
-        <w:rPr>
-          <w:color w:val="000000"/>
-          <w:u w:color="000000"/>
-        </w:rPr>
-        <w:t xml:space="preserve"> kinase. Overall, the data collected with MAP2K1/MEK1 and PDHK indicates that these kinases, although predicted at mutation sites with GLI activation are directly related to activation of the Hedgehog Signaling Pathway, do not impact the pathway as expected. The final kinase tested, NEK1 which is responsible for regulating </w:t>
+        <w:t xml:space="preserve">inhibitor is a general acid, </w:t>
+      </w:r>
+      <w:r>
+        <w:rPr>
+          <w:color w:val="000000"/>
+          <w:u w:color="000000"/>
+        </w:rPr>
+        <w:t xml:space="preserve">it is likely </w:t>
+      </w:r>
+      <w:r>
+        <w:rPr>
+          <w:color w:val="000000"/>
+          <w:u w:color="000000"/>
+        </w:rPr>
+        <w:t xml:space="preserve">interacting with multiple pathways within the cell; therefore, it would be critical to knock down the PDHK kinase with a short hairpin RNA or CRISPR to determine that the acid is </w:t>
+      </w:r>
+      <w:r>
+        <w:rPr>
+          <w:color w:val="000000"/>
+          <w:u w:color="000000"/>
+        </w:rPr>
+        <w:t xml:space="preserve">solely </w:t>
+      </w:r>
+      <w:r>
+        <w:rPr>
+          <w:color w:val="000000"/>
+          <w:u w:color="000000"/>
+        </w:rPr>
+        <w:t>acting on the anticipated target</w:t>
+      </w:r>
+      <w:r>
+        <w:rPr>
+          <w:color w:val="000000"/>
+          <w:u w:color="000000"/>
+        </w:rPr>
+        <w:t xml:space="preserve"> kinase.</w:t>
+      </w:r>
+      <w:r>
+        <w:rPr>
+          <w:color w:val="000000"/>
+          <w:u w:color="000000"/>
+        </w:rPr>
+        <w:t xml:space="preserve"> </w:t>
+      </w:r>
+      <w:r>
+        <w:rPr>
+          <w:color w:val="000000"/>
+          <w:u w:color="000000"/>
+        </w:rPr>
+        <w:t xml:space="preserve">MAP2K1/MEK1 and PDHK, although predicted at </w:t>
+      </w:r>
+      <w:r>
+        <w:rPr>
+          <w:color w:val="000000"/>
+          <w:u w:color="000000"/>
+        </w:rPr>
+        <w:t xml:space="preserve">recurrent activating </w:t>
+      </w:r>
+      <w:r>
+        <w:rPr>
+          <w:color w:val="000000"/>
+          <w:u w:color="000000"/>
+        </w:rPr>
+        <w:t>mutation sites</w:t>
+      </w:r>
+      <w:r>
+        <w:rPr>
+          <w:color w:val="000000"/>
+          <w:u w:color="000000"/>
+        </w:rPr>
+        <w:t xml:space="preserve">, </w:t>
+      </w:r>
+      <w:r>
+        <w:rPr>
+          <w:color w:val="000000"/>
+          <w:u w:color="000000"/>
+        </w:rPr>
+        <w:t xml:space="preserve">are </w:t>
+      </w:r>
+      <w:r>
+        <w:rPr>
+          <w:color w:val="000000"/>
+          <w:u w:color="000000"/>
+        </w:rPr>
+        <w:t xml:space="preserve">not </w:t>
+      </w:r>
+      <w:r>
+        <w:rPr>
+          <w:color w:val="000000"/>
+          <w:u w:color="000000"/>
+        </w:rPr>
+        <w:t>critical</w:t>
+      </w:r>
+      <w:r>
+        <w:rPr>
+          <w:color w:val="000000"/>
+          <w:u w:color="000000"/>
+        </w:rPr>
+        <w:t xml:space="preserve"> </w:t>
+      </w:r>
+      <w:r>
+        <w:rPr>
+          <w:color w:val="000000"/>
+          <w:u w:color="000000"/>
+        </w:rPr>
+        <w:t xml:space="preserve">in </w:t>
+      </w:r>
+      <w:r>
+        <w:rPr>
+          <w:color w:val="000000"/>
+          <w:u w:color="000000"/>
+        </w:rPr>
+        <w:t>activation of the Hedgehog Signaling Pathway.</w:t>
+      </w:r>
+      <w:r>
+        <w:rPr>
+          <w:color w:val="000000"/>
+          <w:u w:color="000000"/>
+        </w:rPr>
+        <w:t xml:space="preserve"> </w:t>
+      </w:r>
+    </w:p>
+    <w:p>
+      <w:pPr>
+        <w:autoSpaceDE w:val="0"/>
+        <w:autoSpaceDN w:val="0"/>
+        <w:adjustRightInd w:val="0"/>
+        <w:ind w:firstLine="720"/>
+        <w:rPr>
+          <w:color w:val="000000"/>
+          <w:u w:color="000000"/>
+        </w:rPr>
+      </w:pPr>
+      <w:r>
+        <w:rPr>
+          <w:color w:val="000000"/>
+          <w:u w:color="000000"/>
+        </w:rPr>
+        <w:t>NEK1</w:t>
+      </w:r>
+      <w:r>
+        <w:rPr>
+          <w:color w:val="000000"/>
+          <w:u w:color="000000"/>
+        </w:rPr>
+        <w:t xml:space="preserve">, </w:t>
+      </w:r>
+      <w:r>
+        <w:rPr>
+          <w:color w:val="000000"/>
+          <w:u w:color="000000"/>
+        </w:rPr>
+        <w:t xml:space="preserve">which is responsible for regulating </w:t>
       </w:r>
       <w:proofErr w:type="spellStart"/>
       <w:r>
@@ -4375,7 +4823,14 @@
           <w:color w:val="000000"/>
           <w:u w:color="000000"/>
         </w:rPr>
-        <w:t xml:space="preserve"> activates Hedgehog Signaling through the assay tested without impacting cell death</w:t>
+        <w:t>, a</w:t>
+      </w:r>
+      <w:r>
+        <w:rPr>
+          <w:color w:val="000000"/>
+          <w:u w:color="000000"/>
+        </w:rPr>
+        <w:t>ctivates Hedgehog Signaling through the assay tested without impacting cell death</w:t>
       </w:r>
       <w:r>
         <w:rPr>
@@ -4412,7 +4867,28 @@
           <w:color w:val="000000"/>
           <w:u w:color="000000"/>
         </w:rPr>
-        <w:t xml:space="preserve"> Expression of GLI in Wild Type serum starved cells with Hedgehog conditioned media treated with diluent only is much higher than the Wild Type cells that are only serum starved. Additionally, when treated with concentrations of inhibitor Zinc</w:t>
+        <w:t xml:space="preserve"> </w:t>
+      </w:r>
+      <w:r>
+        <w:rPr>
+          <w:color w:val="000000"/>
+          <w:u w:color="000000"/>
+        </w:rPr>
+        <w:t xml:space="preserve">Assessing GLI expression in diluent only treated Wild Type serum starved and </w:t>
+      </w:r>
+      <w:r>
+        <w:rPr>
+          <w:color w:val="000000"/>
+          <w:u w:color="000000"/>
+        </w:rPr>
+        <w:t xml:space="preserve">Wild Type </w:t>
+      </w:r>
+      <w:r>
+        <w:rPr>
+          <w:color w:val="000000"/>
+          <w:u w:color="000000"/>
+        </w:rPr>
+        <w:t>serum starved cells with Hedgehog conditioned media, we see an increased expression of GLI in the Hedgehog conditioned media. This result is anticipated as the pathway is upregulated in these culturing conditions. When the Wild Type cells in Hedgehog conditioned serum starved media are treated with concentrations of NEK1 inhibitor Zinc</w:t>
       </w:r>
       <w:r>
         <w:rPr>
@@ -4426,7 +4902,40 @@
           <w:color w:val="000000"/>
           <w:u w:color="000000"/>
         </w:rPr>
-        <w:t xml:space="preserve">1, GLI expression decreases, demonstrating the role of NEK1 in activating Hedgehog Signaling. GLI expression additionally decreases when </w:t>
+        <w:t xml:space="preserve">1, GLI expression decreases. This decrease in fold change demonstrates the role of NEK1 in activating Hedgehog Signaling. This result is consistent in the serum starved BCC cells where Hedgehog Signaling is uncontrollably. </w:t>
+      </w:r>
+    </w:p>
+    <w:p>
+      <w:pPr>
+        <w:autoSpaceDE w:val="0"/>
+        <w:autoSpaceDN w:val="0"/>
+        <w:adjustRightInd w:val="0"/>
+        <w:ind w:firstLine="720"/>
+        <w:rPr>
+          <w:color w:val="000000"/>
+          <w:u w:color="000000"/>
+        </w:rPr>
+      </w:pPr>
+      <w:r>
+        <w:rPr>
+          <w:color w:val="000000"/>
+          <w:u w:color="000000"/>
+        </w:rPr>
+        <w:t xml:space="preserve">As </w:t>
+      </w:r>
+      <w:r>
+        <w:rPr>
+          <w:color w:val="000000"/>
+          <w:u w:color="000000"/>
+        </w:rPr>
+        <w:t xml:space="preserve">NEK1 demonstrated expected activation of Hedgehog Signaling, </w:t>
+      </w:r>
+      <w:r>
+        <w:rPr>
+          <w:color w:val="000000"/>
+          <w:u w:color="000000"/>
+        </w:rPr>
+        <w:t xml:space="preserve">it is of interest to confirm the role of NEK1 as a Hedgehog activator. To gain a more significant GLI reduction with inhibitor, it would be essential to incubate the Wild Type and BCC cells with their respective serum starved conditions for 24 hours before treatment to allow for the development of primary cilia. Additionally, it would be of interest to increase the </w:t>
       </w:r>
       <w:r>
         <w:rPr>
@@ -4440,362 +4949,1414 @@
           <w:color w:val="000000"/>
           <w:u w:color="000000"/>
         </w:rPr>
-        <w:t xml:space="preserve"> is added to BCC cells. </w:t>
-      </w:r>
-      <w:r>
-        <w:rPr>
-          <w:color w:val="000000"/>
-          <w:u w:color="000000"/>
-        </w:rPr>
-        <w:t xml:space="preserve">As </w:t>
-      </w:r>
-      <w:r>
-        <w:rPr>
-          <w:color w:val="000000"/>
-          <w:u w:color="000000"/>
-        </w:rPr>
-        <w:t xml:space="preserve">NEK1 demonstrated expected activation of Hedgehog Signaling, it would be of interest to expand the treatment concentration range to determine how robust the treatment is. Additionally, </w:t>
-      </w:r>
-      <w:r>
-        <w:rPr>
-          <w:color w:val="000000"/>
-          <w:u w:color="000000"/>
-        </w:rPr>
-        <w:t xml:space="preserve">it is critical to validate the target of </w:t>
-      </w:r>
-      <w:r>
-        <w:rPr>
-          <w:color w:val="000000"/>
-          <w:u w:color="000000"/>
-        </w:rPr>
-        <w:t>Zinc05007751</w:t>
-      </w:r>
-      <w:r>
-        <w:rPr>
-          <w:color w:val="000000"/>
-          <w:u w:color="000000"/>
-        </w:rPr>
-        <w:t xml:space="preserve"> by knocking out NEK1 kinase with short hairpin RNA or CRISPR. </w:t>
-      </w:r>
-      <w:r>
-        <w:rPr>
-          <w:color w:val="000000"/>
-          <w:u w:color="000000"/>
-        </w:rPr>
-        <w:t>It would also be of interest to validate the cell cytotoxicity of Zinc</w:t>
-      </w:r>
-      <w:r>
-        <w:rPr>
-          <w:color w:val="000000"/>
-          <w:u w:color="000000"/>
-        </w:rPr>
-        <w:t>05007751</w:t>
-      </w:r>
-      <w:r>
-        <w:rPr>
-          <w:color w:val="000000"/>
-          <w:u w:color="000000"/>
-        </w:rPr>
-        <w:t xml:space="preserve"> using a control mouse keratinocyte line, rather than our BCC line which has developed resistance over time. After completion of these experiments to solidify our original result, it would be of interest to look further into the mechanism by which GLI is being activated as regulation of GLI transcription factors is poorly understood</w:t>
-      </w:r>
-      <w:r>
-        <w:rPr>
-          <w:color w:val="000000"/>
-          <w:highlight w:val="yellow"/>
-          <w:u w:color="000000"/>
-        </w:rPr>
-        <w:t>. We can do this by</w:t>
-      </w:r>
-      <w:proofErr w:type="gramStart"/>
-      <w:r>
-        <w:rPr>
-          <w:color w:val="000000"/>
-          <w:highlight w:val="yellow"/>
-          <w:u w:color="000000"/>
-        </w:rPr>
-        <w:t>…..</w:t>
-      </w:r>
-      <w:proofErr w:type="gramEnd"/>
-      <w:r>
-        <w:rPr>
-          <w:color w:val="000000"/>
-          <w:u w:color="000000"/>
-        </w:rPr>
-        <w:t xml:space="preserve">If this project was to be continued it would also be in need of a larger kinase screen using the methodology utilized in this project to expand the search of Hedgehog Activating kinases. Overall, evidence leads us to believe that NEK1 kinase plays a role in activating the Hedgehog Signaling pathway. </w:t>
-      </w:r>
-    </w:p>
-    <w:p>
-      <w:pPr>
-        <w:autoSpaceDE w:val="0"/>
-        <w:autoSpaceDN w:val="0"/>
-        <w:adjustRightInd w:val="0"/>
-        <w:rPr>
-          <w:color w:val="000000"/>
-          <w:u w:color="000000"/>
-        </w:rPr>
-      </w:pPr>
-    </w:p>
-    <w:p>
-      <w:pPr>
-        <w:autoSpaceDE w:val="0"/>
-        <w:autoSpaceDN w:val="0"/>
-        <w:adjustRightInd w:val="0"/>
-        <w:rPr>
-          <w:color w:val="000000"/>
-          <w:u w:color="000000"/>
-        </w:rPr>
-      </w:pPr>
-    </w:p>
-    <w:p>
-      <w:pPr>
-        <w:autoSpaceDE w:val="0"/>
-        <w:autoSpaceDN w:val="0"/>
-        <w:adjustRightInd w:val="0"/>
-        <w:rPr>
-          <w:color w:val="000000"/>
-          <w:u w:color="000000"/>
-        </w:rPr>
-      </w:pPr>
-    </w:p>
-    <w:p>
-      <w:pPr>
-        <w:autoSpaceDE w:val="0"/>
-        <w:autoSpaceDN w:val="0"/>
-        <w:adjustRightInd w:val="0"/>
-        <w:rPr>
-          <w:color w:val="000000"/>
-          <w:u w:color="000000"/>
-        </w:rPr>
-      </w:pPr>
-    </w:p>
-    <w:p>
-      <w:pPr>
-        <w:autoSpaceDE w:val="0"/>
-        <w:autoSpaceDN w:val="0"/>
-        <w:adjustRightInd w:val="0"/>
-        <w:rPr>
-          <w:color w:val="000000"/>
-          <w:u w:color="000000"/>
-        </w:rPr>
-      </w:pPr>
-    </w:p>
-    <w:p>
-      <w:pPr>
-        <w:autoSpaceDE w:val="0"/>
-        <w:autoSpaceDN w:val="0"/>
-        <w:adjustRightInd w:val="0"/>
-        <w:rPr>
-          <w:color w:val="000000"/>
-          <w:u w:color="000000"/>
-        </w:rPr>
-      </w:pPr>
-    </w:p>
-    <w:p>
-      <w:pPr>
-        <w:autoSpaceDE w:val="0"/>
-        <w:autoSpaceDN w:val="0"/>
-        <w:adjustRightInd w:val="0"/>
-        <w:rPr>
-          <w:color w:val="000000"/>
-          <w:u w:color="000000"/>
-        </w:rPr>
-      </w:pPr>
-    </w:p>
-    <w:p>
-      <w:pPr>
-        <w:autoSpaceDE w:val="0"/>
-        <w:autoSpaceDN w:val="0"/>
-        <w:adjustRightInd w:val="0"/>
-        <w:rPr>
-          <w:color w:val="000000"/>
-          <w:u w:color="000000"/>
-        </w:rPr>
-      </w:pPr>
-    </w:p>
-    <w:p>
-      <w:pPr>
-        <w:autoSpaceDE w:val="0"/>
-        <w:autoSpaceDN w:val="0"/>
-        <w:adjustRightInd w:val="0"/>
-        <w:rPr>
-          <w:color w:val="000000"/>
-          <w:u w:color="000000"/>
-        </w:rPr>
-      </w:pPr>
-    </w:p>
-    <w:p>
-      <w:pPr>
-        <w:autoSpaceDE w:val="0"/>
-        <w:autoSpaceDN w:val="0"/>
-        <w:adjustRightInd w:val="0"/>
-        <w:rPr>
-          <w:color w:val="000000"/>
-          <w:u w:color="000000"/>
-        </w:rPr>
-      </w:pPr>
-    </w:p>
-    <w:p>
-      <w:pPr>
-        <w:autoSpaceDE w:val="0"/>
-        <w:autoSpaceDN w:val="0"/>
-        <w:adjustRightInd w:val="0"/>
-        <w:rPr>
-          <w:color w:val="000000"/>
-          <w:u w:color="000000"/>
-        </w:rPr>
-      </w:pPr>
-    </w:p>
-    <w:p>
-      <w:pPr>
-        <w:autoSpaceDE w:val="0"/>
-        <w:autoSpaceDN w:val="0"/>
-        <w:adjustRightInd w:val="0"/>
-        <w:rPr>
-          <w:color w:val="000000"/>
-          <w:u w:color="000000"/>
-        </w:rPr>
-      </w:pPr>
-    </w:p>
-    <w:p>
-      <w:pPr>
-        <w:autoSpaceDE w:val="0"/>
-        <w:autoSpaceDN w:val="0"/>
-        <w:adjustRightInd w:val="0"/>
-        <w:rPr>
-          <w:color w:val="000000"/>
-          <w:u w:color="000000"/>
-        </w:rPr>
-      </w:pPr>
-    </w:p>
-    <w:p>
-      <w:pPr>
-        <w:autoSpaceDE w:val="0"/>
-        <w:autoSpaceDN w:val="0"/>
-        <w:adjustRightInd w:val="0"/>
-        <w:rPr>
-          <w:color w:val="000000"/>
-          <w:u w:color="000000"/>
-        </w:rPr>
-      </w:pPr>
-    </w:p>
-    <w:p>
-      <w:pPr>
-        <w:autoSpaceDE w:val="0"/>
-        <w:autoSpaceDN w:val="0"/>
-        <w:adjustRightInd w:val="0"/>
-        <w:rPr>
-          <w:color w:val="000000"/>
-          <w:u w:color="000000"/>
-        </w:rPr>
-      </w:pPr>
-    </w:p>
-    <w:p>
-      <w:pPr>
-        <w:autoSpaceDE w:val="0"/>
-        <w:autoSpaceDN w:val="0"/>
-        <w:adjustRightInd w:val="0"/>
-        <w:rPr>
-          <w:color w:val="000000"/>
-          <w:u w:color="000000"/>
-        </w:rPr>
-      </w:pPr>
-    </w:p>
-    <w:p>
-      <w:pPr>
-        <w:autoSpaceDE w:val="0"/>
-        <w:autoSpaceDN w:val="0"/>
-        <w:adjustRightInd w:val="0"/>
-        <w:rPr>
-          <w:color w:val="000000"/>
-          <w:u w:color="000000"/>
-        </w:rPr>
-      </w:pPr>
-    </w:p>
-    <w:p>
-      <w:pPr>
-        <w:autoSpaceDE w:val="0"/>
-        <w:autoSpaceDN w:val="0"/>
-        <w:adjustRightInd w:val="0"/>
-        <w:rPr>
-          <w:color w:val="000000"/>
-          <w:u w:color="000000"/>
-        </w:rPr>
-      </w:pPr>
-    </w:p>
-    <w:p>
-      <w:pPr>
-        <w:autoSpaceDE w:val="0"/>
-        <w:autoSpaceDN w:val="0"/>
-        <w:adjustRightInd w:val="0"/>
-        <w:rPr>
-          <w:color w:val="000000"/>
-          <w:u w:color="000000"/>
-        </w:rPr>
-      </w:pPr>
-    </w:p>
-    <w:p>
-      <w:pPr>
-        <w:autoSpaceDE w:val="0"/>
-        <w:autoSpaceDN w:val="0"/>
-        <w:adjustRightInd w:val="0"/>
-        <w:rPr>
-          <w:color w:val="000000"/>
-          <w:u w:color="000000"/>
-        </w:rPr>
-      </w:pPr>
-    </w:p>
-    <w:p>
-      <w:pPr>
-        <w:autoSpaceDE w:val="0"/>
-        <w:autoSpaceDN w:val="0"/>
-        <w:adjustRightInd w:val="0"/>
-        <w:rPr>
-          <w:color w:val="000000"/>
-          <w:u w:color="000000"/>
-        </w:rPr>
-      </w:pPr>
-    </w:p>
-    <w:p>
-      <w:pPr>
-        <w:autoSpaceDE w:val="0"/>
-        <w:autoSpaceDN w:val="0"/>
-        <w:adjustRightInd w:val="0"/>
-        <w:rPr>
-          <w:color w:val="000000"/>
-          <w:u w:color="000000"/>
-        </w:rPr>
-      </w:pPr>
-    </w:p>
-    <w:p>
-      <w:pPr>
-        <w:autoSpaceDE w:val="0"/>
-        <w:autoSpaceDN w:val="0"/>
-        <w:adjustRightInd w:val="0"/>
-        <w:rPr>
-          <w:b/>
-          <w:bCs/>
-          <w:color w:val="000000"/>
-          <w:u w:color="000000"/>
-        </w:rPr>
-      </w:pPr>
-    </w:p>
-    <w:p>
-      <w:pPr>
-        <w:rPr>
-          <w:b/>
-          <w:bCs/>
-          <w:color w:val="000000"/>
-          <w:u w:color="000000"/>
-        </w:rPr>
-      </w:pPr>
-      <w:r>
-        <w:rPr>
-          <w:b/>
-          <w:bCs/>
-          <w:color w:val="000000"/>
-          <w:u w:color="000000"/>
-        </w:rPr>
+        <w:t xml:space="preserve"> treatment concentration range to gain a greater understanding of the activation of Hedgehog Signaling</w:t>
+      </w:r>
+      <w:r>
+        <w:rPr>
+          <w:color w:val="000000"/>
+          <w:u w:color="000000"/>
+        </w:rPr>
+        <w:t xml:space="preserve"> </w:t>
+      </w:r>
+      <w:r>
+        <w:rPr>
+          <w:color w:val="000000"/>
+          <w:u w:color="000000"/>
+        </w:rPr>
+        <w:t xml:space="preserve">with the inhibition of </w:t>
+      </w:r>
+      <w:r>
+        <w:rPr>
+          <w:color w:val="000000"/>
+          <w:u w:color="000000"/>
+        </w:rPr>
+        <w:t>NEK1</w:t>
+      </w:r>
+      <w:r>
+        <w:rPr>
+          <w:color w:val="000000"/>
+          <w:u w:color="000000"/>
+        </w:rPr>
+        <w:t>. As the MTT assay was run on a BCC cell line that has developed</w:t>
+      </w:r>
+      <w:r>
+        <w:rPr>
+          <w:color w:val="000000"/>
+          <w:u w:color="000000"/>
+        </w:rPr>
+        <w:t xml:space="preserve"> resistance over time</w:t>
+      </w:r>
+      <w:r>
+        <w:rPr>
+          <w:color w:val="000000"/>
+          <w:u w:color="000000"/>
+        </w:rPr>
+        <w:t xml:space="preserve">, the cell cytotoxicity assay would need to be validated in a mouse keratinocyte line to </w:t>
+      </w:r>
+      <w:r>
+        <w:rPr>
+          <w:color w:val="000000"/>
+          <w:u w:color="000000"/>
+        </w:rPr>
+        <w:t xml:space="preserve">better </w:t>
+      </w:r>
+      <w:r>
+        <w:rPr>
+          <w:color w:val="000000"/>
+          <w:u w:color="000000"/>
+        </w:rPr>
+        <w:t xml:space="preserve">mimic </w:t>
+      </w:r>
+      <w:r>
+        <w:rPr>
+          <w:color w:val="000000"/>
+          <w:u w:color="000000"/>
+        </w:rPr>
+        <w:t xml:space="preserve">toxicity in an organism. Finally, it would be interest to validate NEK1 as the target of Zinc05007751 by knocking out the kinase </w:t>
+      </w:r>
+      <w:r>
+        <w:rPr>
+          <w:color w:val="000000"/>
+          <w:u w:color="000000"/>
+        </w:rPr>
+        <w:t>with short hairpin RNA or CRISPR</w:t>
+      </w:r>
+      <w:r>
+        <w:rPr>
+          <w:color w:val="000000"/>
+          <w:u w:color="000000"/>
+        </w:rPr>
+        <w:t xml:space="preserve">. </w:t>
+      </w:r>
+    </w:p>
+    <w:p>
+      <w:pPr>
+        <w:autoSpaceDE w:val="0"/>
+        <w:autoSpaceDN w:val="0"/>
+        <w:adjustRightInd w:val="0"/>
+        <w:ind w:firstLine="720"/>
+        <w:rPr>
+          <w:color w:val="000000"/>
+          <w:u w:color="000000"/>
+        </w:rPr>
+      </w:pPr>
+      <w:r>
+        <w:rPr>
+          <w:color w:val="000000"/>
+          <w:u w:color="000000"/>
+        </w:rPr>
+        <w:t xml:space="preserve">After confirming the role of NEK1 in activating Hedgehog Signaling, the mechanism by which GLI1 and NEK1 interact would need to be investigated. To determine if GLI1 and NEK1 interact directly, an </w:t>
+      </w:r>
+      <w:r>
+        <w:rPr>
+          <w:i/>
+          <w:iCs/>
+          <w:color w:val="000000"/>
+          <w:u w:color="000000"/>
+        </w:rPr>
+        <w:t>in vitro</w:t>
+      </w:r>
+      <w:r>
+        <w:rPr>
+          <w:color w:val="000000"/>
+          <w:u w:color="000000"/>
+        </w:rPr>
+        <w:t xml:space="preserve"> assay with recombinant GLI and NEK1 proteins would be conducted. Alternatively, GLI1 can be knocked down to assess the activity of NEK1 on GLI1 relative to Hedgehog Signaling. Finally, a </w:t>
+      </w:r>
+      <w:r>
+        <w:rPr>
+          <w:color w:val="000000"/>
+          <w:u w:color="000000"/>
+        </w:rPr>
+        <w:t>C</w:t>
+      </w:r>
+      <w:r>
+        <w:rPr>
+          <w:color w:val="000000"/>
+          <w:u w:color="000000"/>
+        </w:rPr>
+        <w:t>o-</w:t>
+      </w:r>
+      <w:r>
+        <w:rPr>
+          <w:color w:val="000000"/>
+          <w:u w:color="000000"/>
+        </w:rPr>
+        <w:t>I</w:t>
+      </w:r>
+      <w:r>
+        <w:rPr>
+          <w:color w:val="000000"/>
+          <w:u w:color="000000"/>
+        </w:rPr>
+        <w:t xml:space="preserve">mmunoprecipitation assay can be used to assess the interaction of these two proteins </w:t>
+      </w:r>
+      <w:r>
+        <w:rPr>
+          <w:i/>
+          <w:iCs/>
+          <w:color w:val="000000"/>
+          <w:u w:color="000000"/>
+        </w:rPr>
+        <w:t>in vivo</w:t>
+      </w:r>
+      <w:r>
+        <w:rPr>
+          <w:color w:val="000000"/>
+          <w:u w:color="000000"/>
+        </w:rPr>
+        <w:t xml:space="preserve"> with antibody conjugates. Concurrent to these experiments, a larger kinase screen using the methodology used in this project would need to be conducted on </w:t>
+      </w:r>
+      <w:r>
+        <w:rPr>
+          <w:color w:val="000000"/>
+          <w:u w:color="000000"/>
+        </w:rPr>
+        <w:t xml:space="preserve">other </w:t>
+      </w:r>
+      <w:r>
+        <w:rPr>
+          <w:color w:val="000000"/>
+          <w:u w:color="000000"/>
+        </w:rPr>
+        <w:t>kinases</w:t>
+      </w:r>
+      <w:r>
+        <w:rPr>
+          <w:color w:val="000000"/>
+          <w:u w:color="000000"/>
+        </w:rPr>
+        <w:t xml:space="preserve"> candidates</w:t>
+      </w:r>
+      <w:bookmarkStart w:id="0" w:name="_GoBack"/>
+      <w:bookmarkEnd w:id="0"/>
+      <w:r>
+        <w:rPr>
+          <w:color w:val="000000"/>
+          <w:u w:color="000000"/>
+        </w:rPr>
+        <w:t xml:space="preserve"> predicted to be active at re-current GLI1 mutation sites such as BUB1, PAK6 and CDK19 to expand the search of kinases that activate Hedgehog Signaling. From this rotation project we can conclude that</w:t>
+      </w:r>
+      <w:r>
+        <w:rPr>
+          <w:color w:val="000000"/>
+          <w:u w:color="000000"/>
+        </w:rPr>
+        <w:t xml:space="preserve"> NEK1 kinase plays a role in activating the Hedgehog Signaling pathway. </w:t>
+      </w:r>
+    </w:p>
+    <w:p>
+      <w:pPr>
+        <w:autoSpaceDE w:val="0"/>
+        <w:autoSpaceDN w:val="0"/>
+        <w:adjustRightInd w:val="0"/>
+        <w:rPr>
+          <w:color w:val="000000"/>
+          <w:u w:color="000000"/>
+        </w:rPr>
+      </w:pPr>
+    </w:p>
+    <w:p>
+      <w:pPr>
+        <w:autoSpaceDE w:val="0"/>
+        <w:autoSpaceDN w:val="0"/>
+        <w:adjustRightInd w:val="0"/>
+        <w:rPr>
+          <w:color w:val="000000"/>
+          <w:u w:color="000000"/>
+        </w:rPr>
+      </w:pPr>
+    </w:p>
+    <w:p>
+      <w:pPr>
+        <w:autoSpaceDE w:val="0"/>
+        <w:autoSpaceDN w:val="0"/>
+        <w:adjustRightInd w:val="0"/>
+        <w:rPr>
+          <w:color w:val="000000"/>
+          <w:u w:color="000000"/>
+        </w:rPr>
+      </w:pPr>
+    </w:p>
+    <w:p>
+      <w:pPr>
+        <w:autoSpaceDE w:val="0"/>
+        <w:autoSpaceDN w:val="0"/>
+        <w:adjustRightInd w:val="0"/>
+        <w:rPr>
+          <w:color w:val="000000"/>
+          <w:u w:color="000000"/>
+        </w:rPr>
+      </w:pPr>
+    </w:p>
+    <w:p>
+      <w:pPr>
+        <w:autoSpaceDE w:val="0"/>
+        <w:autoSpaceDN w:val="0"/>
+        <w:adjustRightInd w:val="0"/>
+        <w:rPr>
+          <w:color w:val="000000"/>
+          <w:u w:color="000000"/>
+        </w:rPr>
+      </w:pPr>
+    </w:p>
+    <w:p>
+      <w:pPr>
+        <w:autoSpaceDE w:val="0"/>
+        <w:autoSpaceDN w:val="0"/>
+        <w:adjustRightInd w:val="0"/>
+        <w:rPr>
+          <w:color w:val="000000"/>
+          <w:u w:color="000000"/>
+        </w:rPr>
+      </w:pPr>
+    </w:p>
+    <w:p>
+      <w:pPr>
+        <w:autoSpaceDE w:val="0"/>
+        <w:autoSpaceDN w:val="0"/>
+        <w:adjustRightInd w:val="0"/>
+        <w:rPr>
+          <w:color w:val="000000"/>
+          <w:u w:color="000000"/>
+        </w:rPr>
+      </w:pPr>
+    </w:p>
+    <w:p>
+      <w:pPr>
+        <w:autoSpaceDE w:val="0"/>
+        <w:autoSpaceDN w:val="0"/>
+        <w:adjustRightInd w:val="0"/>
+        <w:rPr>
+          <w:color w:val="000000"/>
+          <w:u w:color="000000"/>
+        </w:rPr>
+      </w:pPr>
+    </w:p>
+    <w:p>
+      <w:pPr>
+        <w:rPr>
+          <w:color w:val="000000"/>
+          <w:u w:color="000000"/>
+        </w:rPr>
+      </w:pPr>
+    </w:p>
+    <w:p>
+      <w:pPr>
+        <w:jc w:val="center"/>
+        <w:rPr>
+          <w:b/>
+          <w:bCs/>
+          <w:color w:val="000000"/>
+          <w:u w:color="000000"/>
+        </w:rPr>
+      </w:pPr>
+    </w:p>
+    <w:p>
+      <w:pPr>
+        <w:jc w:val="center"/>
+        <w:rPr>
+          <w:b/>
+          <w:bCs/>
+          <w:color w:val="000000"/>
+          <w:u w:color="000000"/>
+        </w:rPr>
+      </w:pPr>
+      <w:r>
+        <w:rPr>
+          <w:b/>
+          <w:bCs/>
+          <w:color w:val="000000"/>
+          <w:u w:color="000000"/>
+        </w:rPr>
+        <w:lastRenderedPageBreak/>
         <w:t>Works Cited</w:t>
+      </w:r>
+    </w:p>
+    <w:p>
+      <w:pPr>
+        <w:jc w:val="center"/>
+        <w:rPr>
+          <w:b/>
+          <w:bCs/>
+          <w:color w:val="000000"/>
+          <w:u w:color="000000"/>
+        </w:rPr>
+      </w:pPr>
+    </w:p>
+    <w:p>
+      <w:pPr>
+        <w:pStyle w:val="Bibliography"/>
+        <w:rPr>
+          <w:color w:val="000000"/>
+        </w:rPr>
+      </w:pPr>
+      <w:r>
+        <w:rPr>
+          <w:b/>
+          <w:bCs/>
+          <w:color w:val="000000"/>
+          <w:u w:color="000000"/>
+        </w:rPr>
+        <w:fldChar w:fldCharType="begin"/>
+      </w:r>
+      <w:r>
+        <w:rPr>
+          <w:b/>
+          <w:bCs/>
+          <w:color w:val="000000"/>
+          <w:u w:color="000000"/>
+        </w:rPr>
+        <w:instrText xml:space="preserve"> ADDIN ZOTERO_BIBL {"uncited":[],"omitted":[],"custom":[]} CSL_BIBLIOGRAPHY </w:instrText>
+      </w:r>
+      <w:r>
+        <w:rPr>
+          <w:b/>
+          <w:bCs/>
+          <w:color w:val="000000"/>
+          <w:u w:color="000000"/>
+        </w:rPr>
+        <w:fldChar w:fldCharType="separate"/>
+      </w:r>
+      <w:r>
+        <w:rPr>
+          <w:color w:val="000000"/>
+        </w:rPr>
+        <w:t>1.</w:t>
+      </w:r>
+      <w:r>
+        <w:rPr>
+          <w:color w:val="000000"/>
+        </w:rPr>
+        <w:tab/>
+        <w:t xml:space="preserve">Basal Cell Carcinoma. </w:t>
+      </w:r>
+      <w:r>
+        <w:rPr>
+          <w:i/>
+          <w:iCs/>
+          <w:color w:val="000000"/>
+        </w:rPr>
+        <w:t>The Skin Cancer Foundation</w:t>
+      </w:r>
+      <w:r>
+        <w:rPr>
+          <w:color w:val="000000"/>
+        </w:rPr>
+        <w:t xml:space="preserve"> https://www.skincancer.org/skin-cancer-information/basal-cell-carcinoma/.</w:t>
+      </w:r>
+    </w:p>
+    <w:p>
+      <w:pPr>
+        <w:pStyle w:val="Bibliography"/>
+        <w:rPr>
+          <w:color w:val="000000"/>
+        </w:rPr>
+      </w:pPr>
+      <w:r>
+        <w:rPr>
+          <w:color w:val="000000"/>
+        </w:rPr>
+        <w:t>2.</w:t>
+      </w:r>
+      <w:r>
+        <w:rPr>
+          <w:color w:val="000000"/>
+        </w:rPr>
+        <w:tab/>
+      </w:r>
+      <w:proofErr w:type="spellStart"/>
+      <w:r>
+        <w:rPr>
+          <w:color w:val="000000"/>
+        </w:rPr>
+        <w:t>Varjosalo</w:t>
+      </w:r>
+      <w:proofErr w:type="spellEnd"/>
+      <w:r>
+        <w:rPr>
+          <w:color w:val="000000"/>
+        </w:rPr>
+        <w:t xml:space="preserve">, M. &amp; Taipale, J. Hedgehog signaling. </w:t>
+      </w:r>
+      <w:r>
+        <w:rPr>
+          <w:i/>
+          <w:iCs/>
+          <w:color w:val="000000"/>
+        </w:rPr>
+        <w:t>J. Cell Sci.</w:t>
+      </w:r>
+      <w:r>
+        <w:rPr>
+          <w:color w:val="000000"/>
+        </w:rPr>
+        <w:t xml:space="preserve"> </w:t>
+      </w:r>
+      <w:r>
+        <w:rPr>
+          <w:b/>
+          <w:bCs/>
+          <w:color w:val="000000"/>
+        </w:rPr>
+        <w:t>120</w:t>
+      </w:r>
+      <w:r>
+        <w:rPr>
+          <w:color w:val="000000"/>
+        </w:rPr>
+        <w:t>, 3–6 (2007).</w:t>
+      </w:r>
+    </w:p>
+    <w:p>
+      <w:pPr>
+        <w:pStyle w:val="Bibliography"/>
+        <w:rPr>
+          <w:color w:val="000000"/>
+        </w:rPr>
+      </w:pPr>
+      <w:r>
+        <w:rPr>
+          <w:color w:val="000000"/>
+        </w:rPr>
+        <w:t>3.</w:t>
+      </w:r>
+      <w:r>
+        <w:rPr>
+          <w:color w:val="000000"/>
+        </w:rPr>
+        <w:tab/>
+        <w:t xml:space="preserve">Atwood, S. X., Chang, A. L. S. &amp; Oro, A. E. Hedgehog pathway inhibition and the race against tumor evolution. </w:t>
+      </w:r>
+      <w:r>
+        <w:rPr>
+          <w:i/>
+          <w:iCs/>
+          <w:color w:val="000000"/>
+        </w:rPr>
+        <w:t>J. Cell Biol.</w:t>
+      </w:r>
+      <w:r>
+        <w:rPr>
+          <w:color w:val="000000"/>
+        </w:rPr>
+        <w:t xml:space="preserve"> </w:t>
+      </w:r>
+      <w:r>
+        <w:rPr>
+          <w:b/>
+          <w:bCs/>
+          <w:color w:val="000000"/>
+        </w:rPr>
+        <w:t>199</w:t>
+      </w:r>
+      <w:r>
+        <w:rPr>
+          <w:color w:val="000000"/>
+        </w:rPr>
+        <w:t>, 193–197 (2012).</w:t>
+      </w:r>
+    </w:p>
+    <w:p>
+      <w:pPr>
+        <w:pStyle w:val="Bibliography"/>
+        <w:rPr>
+          <w:color w:val="000000"/>
+        </w:rPr>
+      </w:pPr>
+      <w:r>
+        <w:rPr>
+          <w:color w:val="000000"/>
+        </w:rPr>
+        <w:t>4.</w:t>
+      </w:r>
+      <w:r>
+        <w:rPr>
+          <w:color w:val="000000"/>
+        </w:rPr>
+        <w:tab/>
+      </w:r>
+      <w:proofErr w:type="spellStart"/>
+      <w:r>
+        <w:rPr>
+          <w:color w:val="000000"/>
+        </w:rPr>
+        <w:t>Pricl</w:t>
+      </w:r>
+      <w:proofErr w:type="spellEnd"/>
+      <w:r>
+        <w:rPr>
+          <w:color w:val="000000"/>
+        </w:rPr>
+        <w:t xml:space="preserve">, S. </w:t>
+      </w:r>
+      <w:r>
+        <w:rPr>
+          <w:i/>
+          <w:iCs/>
+          <w:color w:val="000000"/>
+        </w:rPr>
+        <w:t>et al.</w:t>
+      </w:r>
+      <w:r>
+        <w:rPr>
+          <w:color w:val="000000"/>
+        </w:rPr>
+        <w:t xml:space="preserve"> Smoothened (SMO) receptor mutations dictate resistance to </w:t>
+      </w:r>
+      <w:proofErr w:type="spellStart"/>
+      <w:r>
+        <w:rPr>
+          <w:color w:val="000000"/>
+        </w:rPr>
+        <w:t>vismodegib</w:t>
+      </w:r>
+      <w:proofErr w:type="spellEnd"/>
+      <w:r>
+        <w:rPr>
+          <w:color w:val="000000"/>
+        </w:rPr>
+        <w:t xml:space="preserve"> in basal cell carcinoma. </w:t>
+      </w:r>
+      <w:r>
+        <w:rPr>
+          <w:i/>
+          <w:iCs/>
+          <w:color w:val="000000"/>
+        </w:rPr>
+        <w:t>Mol. Oncol.</w:t>
+      </w:r>
+      <w:r>
+        <w:rPr>
+          <w:color w:val="000000"/>
+        </w:rPr>
+        <w:t xml:space="preserve"> </w:t>
+      </w:r>
+      <w:r>
+        <w:rPr>
+          <w:b/>
+          <w:bCs/>
+          <w:color w:val="000000"/>
+        </w:rPr>
+        <w:t>9</w:t>
+      </w:r>
+      <w:r>
+        <w:rPr>
+          <w:color w:val="000000"/>
+        </w:rPr>
+        <w:t>, 389–397 (2015).</w:t>
+      </w:r>
+    </w:p>
+    <w:p>
+      <w:pPr>
+        <w:pStyle w:val="Bibliography"/>
+        <w:rPr>
+          <w:color w:val="000000"/>
+        </w:rPr>
+      </w:pPr>
+      <w:r>
+        <w:rPr>
+          <w:color w:val="000000"/>
+        </w:rPr>
+        <w:t>5.</w:t>
+      </w:r>
+      <w:r>
+        <w:rPr>
+          <w:color w:val="000000"/>
+        </w:rPr>
+        <w:tab/>
+        <w:t xml:space="preserve">Sharpe, H. J. </w:t>
+      </w:r>
+      <w:r>
+        <w:rPr>
+          <w:i/>
+          <w:iCs/>
+          <w:color w:val="000000"/>
+        </w:rPr>
+        <w:t>et al.</w:t>
+      </w:r>
+      <w:r>
+        <w:rPr>
+          <w:color w:val="000000"/>
+        </w:rPr>
+        <w:t xml:space="preserve"> Genomic analysis of Smoothened inhibitor resistance in basal cell carcinoma. </w:t>
+      </w:r>
+      <w:r>
+        <w:rPr>
+          <w:i/>
+          <w:iCs/>
+          <w:color w:val="000000"/>
+        </w:rPr>
+        <w:t>Cancer Cell</w:t>
+      </w:r>
+      <w:r>
+        <w:rPr>
+          <w:color w:val="000000"/>
+        </w:rPr>
+        <w:t xml:space="preserve"> </w:t>
+      </w:r>
+      <w:r>
+        <w:rPr>
+          <w:b/>
+          <w:bCs/>
+          <w:color w:val="000000"/>
+        </w:rPr>
+        <w:t>27</w:t>
+      </w:r>
+      <w:r>
+        <w:rPr>
+          <w:color w:val="000000"/>
+        </w:rPr>
+        <w:t>, 327–341 (2015).</w:t>
+      </w:r>
+    </w:p>
+    <w:p>
+      <w:pPr>
+        <w:pStyle w:val="Bibliography"/>
+        <w:rPr>
+          <w:color w:val="000000"/>
+        </w:rPr>
+      </w:pPr>
+      <w:r>
+        <w:rPr>
+          <w:color w:val="000000"/>
+        </w:rPr>
+        <w:t>6.</w:t>
+      </w:r>
+      <w:r>
+        <w:rPr>
+          <w:color w:val="000000"/>
+        </w:rPr>
+        <w:tab/>
+      </w:r>
+      <w:proofErr w:type="spellStart"/>
+      <w:r>
+        <w:rPr>
+          <w:color w:val="000000"/>
+        </w:rPr>
+        <w:t>Niewiadomski</w:t>
+      </w:r>
+      <w:proofErr w:type="spellEnd"/>
+      <w:r>
+        <w:rPr>
+          <w:color w:val="000000"/>
+        </w:rPr>
+        <w:t xml:space="preserve">, P. </w:t>
+      </w:r>
+      <w:r>
+        <w:rPr>
+          <w:i/>
+          <w:iCs/>
+          <w:color w:val="000000"/>
+        </w:rPr>
+        <w:t>et al.</w:t>
+      </w:r>
+      <w:r>
+        <w:rPr>
+          <w:color w:val="000000"/>
+        </w:rPr>
+        <w:t xml:space="preserve"> </w:t>
+      </w:r>
+      <w:proofErr w:type="spellStart"/>
+      <w:r>
+        <w:rPr>
+          <w:color w:val="000000"/>
+        </w:rPr>
+        <w:t>Gli</w:t>
+      </w:r>
+      <w:proofErr w:type="spellEnd"/>
+      <w:r>
+        <w:rPr>
+          <w:color w:val="000000"/>
+        </w:rPr>
+        <w:t xml:space="preserve"> protein activity is controlled by multi-site phosphorylation in vertebrate Hedgehog signaling. </w:t>
+      </w:r>
+      <w:r>
+        <w:rPr>
+          <w:i/>
+          <w:iCs/>
+          <w:color w:val="000000"/>
+        </w:rPr>
+        <w:t>Cell Rep.</w:t>
+      </w:r>
+      <w:r>
+        <w:rPr>
+          <w:color w:val="000000"/>
+        </w:rPr>
+        <w:t xml:space="preserve"> </w:t>
+      </w:r>
+      <w:r>
+        <w:rPr>
+          <w:b/>
+          <w:bCs/>
+          <w:color w:val="000000"/>
+        </w:rPr>
+        <w:t>6</w:t>
+      </w:r>
+      <w:r>
+        <w:rPr>
+          <w:color w:val="000000"/>
+        </w:rPr>
+        <w:t>, 168–181 (2014).</w:t>
+      </w:r>
+    </w:p>
+    <w:p>
+      <w:pPr>
+        <w:pStyle w:val="Bibliography"/>
+        <w:rPr>
+          <w:color w:val="000000"/>
+        </w:rPr>
+      </w:pPr>
+      <w:r>
+        <w:rPr>
+          <w:color w:val="000000"/>
+        </w:rPr>
+        <w:t>7.</w:t>
+      </w:r>
+      <w:r>
+        <w:rPr>
+          <w:color w:val="000000"/>
+        </w:rPr>
+        <w:tab/>
+        <w:t xml:space="preserve">Gu, D. </w:t>
+      </w:r>
+      <w:r>
+        <w:rPr>
+          <w:i/>
+          <w:iCs/>
+          <w:color w:val="000000"/>
+        </w:rPr>
+        <w:t>et al.</w:t>
+      </w:r>
+      <w:r>
+        <w:rPr>
+          <w:color w:val="000000"/>
+        </w:rPr>
+        <w:t xml:space="preserve"> Simultaneous Inhibition of MEK and </w:t>
+      </w:r>
+      <w:proofErr w:type="spellStart"/>
+      <w:r>
+        <w:rPr>
+          <w:color w:val="000000"/>
+        </w:rPr>
+        <w:t>Hh</w:t>
+      </w:r>
+      <w:proofErr w:type="spellEnd"/>
+      <w:r>
+        <w:rPr>
+          <w:color w:val="000000"/>
+        </w:rPr>
+        <w:t xml:space="preserve"> Signaling Reduces Pancreatic Cancer Metastasis. </w:t>
+      </w:r>
+      <w:r>
+        <w:rPr>
+          <w:i/>
+          <w:iCs/>
+          <w:color w:val="000000"/>
+        </w:rPr>
+        <w:t>Cancers</w:t>
+      </w:r>
+      <w:r>
+        <w:rPr>
+          <w:color w:val="000000"/>
+        </w:rPr>
+        <w:t xml:space="preserve"> </w:t>
+      </w:r>
+      <w:r>
+        <w:rPr>
+          <w:b/>
+          <w:bCs/>
+          <w:color w:val="000000"/>
+        </w:rPr>
+        <w:t>10</w:t>
+      </w:r>
+      <w:r>
+        <w:rPr>
+          <w:color w:val="000000"/>
+        </w:rPr>
+        <w:t>, (2018).</w:t>
+      </w:r>
+    </w:p>
+    <w:p>
+      <w:pPr>
+        <w:pStyle w:val="Bibliography"/>
+        <w:rPr>
+          <w:color w:val="000000"/>
+        </w:rPr>
+      </w:pPr>
+      <w:r>
+        <w:rPr>
+          <w:color w:val="000000"/>
+        </w:rPr>
+        <w:t>8.</w:t>
+      </w:r>
+      <w:r>
+        <w:rPr>
+          <w:color w:val="000000"/>
+        </w:rPr>
+        <w:tab/>
+        <w:t xml:space="preserve">Liu, Z., Li, T., Reinhold, M. I. &amp; </w:t>
+      </w:r>
+      <w:proofErr w:type="spellStart"/>
+      <w:r>
+        <w:rPr>
+          <w:color w:val="000000"/>
+        </w:rPr>
+        <w:t>Naski</w:t>
+      </w:r>
+      <w:proofErr w:type="spellEnd"/>
+      <w:r>
+        <w:rPr>
+          <w:color w:val="000000"/>
+        </w:rPr>
+        <w:t xml:space="preserve">, M. C. MEK1-RSK2 contributes to Hedgehog signaling by stabilizing GLI2 transcription factor and inhibiting ubiquitination. </w:t>
+      </w:r>
+      <w:r>
+        <w:rPr>
+          <w:i/>
+          <w:iCs/>
+          <w:color w:val="000000"/>
+        </w:rPr>
+        <w:t>Oncogene</w:t>
+      </w:r>
+      <w:r>
+        <w:rPr>
+          <w:color w:val="000000"/>
+        </w:rPr>
+        <w:t xml:space="preserve"> </w:t>
+      </w:r>
+      <w:r>
+        <w:rPr>
+          <w:b/>
+          <w:bCs/>
+          <w:color w:val="000000"/>
+        </w:rPr>
+        <w:t>33</w:t>
+      </w:r>
+      <w:r>
+        <w:rPr>
+          <w:color w:val="000000"/>
+        </w:rPr>
+        <w:t>, 65–73 (2014).</w:t>
+      </w:r>
+    </w:p>
+    <w:p>
+      <w:pPr>
+        <w:pStyle w:val="Bibliography"/>
+        <w:rPr>
+          <w:color w:val="000000"/>
+        </w:rPr>
+      </w:pPr>
+      <w:r>
+        <w:rPr>
+          <w:color w:val="000000"/>
+        </w:rPr>
+        <w:t>9.</w:t>
+      </w:r>
+      <w:r>
+        <w:rPr>
+          <w:color w:val="000000"/>
+        </w:rPr>
+        <w:tab/>
+        <w:t xml:space="preserve">Liu, H. </w:t>
+      </w:r>
+      <w:r>
+        <w:rPr>
+          <w:i/>
+          <w:iCs/>
+          <w:color w:val="000000"/>
+        </w:rPr>
+        <w:t>et al.</w:t>
+      </w:r>
+      <w:r>
+        <w:rPr>
+          <w:color w:val="000000"/>
+        </w:rPr>
+        <w:t xml:space="preserve"> The MEK/ERK </w:t>
+      </w:r>
+      <w:proofErr w:type="spellStart"/>
+      <w:r>
+        <w:rPr>
+          <w:color w:val="000000"/>
+        </w:rPr>
+        <w:t>signalling</w:t>
+      </w:r>
+      <w:proofErr w:type="spellEnd"/>
+      <w:r>
+        <w:rPr>
+          <w:color w:val="000000"/>
+        </w:rPr>
+        <w:t xml:space="preserve"> cascade is required for sonic hedgehog </w:t>
+      </w:r>
+      <w:proofErr w:type="spellStart"/>
+      <w:r>
+        <w:rPr>
+          <w:color w:val="000000"/>
+        </w:rPr>
+        <w:t>signalling</w:t>
+      </w:r>
+      <w:proofErr w:type="spellEnd"/>
+      <w:r>
+        <w:rPr>
+          <w:color w:val="000000"/>
+        </w:rPr>
+        <w:t xml:space="preserve"> pathway-mediated enhancement of proliferation and inhibition of apoptosis in normal keratinocytes. </w:t>
+      </w:r>
+      <w:r>
+        <w:rPr>
+          <w:i/>
+          <w:iCs/>
+          <w:color w:val="000000"/>
+        </w:rPr>
+        <w:t>Exp. Dermatol.</w:t>
+      </w:r>
+      <w:r>
+        <w:rPr>
+          <w:color w:val="000000"/>
+        </w:rPr>
+        <w:t xml:space="preserve"> </w:t>
+      </w:r>
+      <w:r>
+        <w:rPr>
+          <w:b/>
+          <w:bCs/>
+          <w:color w:val="000000"/>
+        </w:rPr>
+        <w:t>23</w:t>
+      </w:r>
+      <w:r>
+        <w:rPr>
+          <w:color w:val="000000"/>
+        </w:rPr>
+        <w:t>, 896–901 (2014).</w:t>
+      </w:r>
+    </w:p>
+    <w:p>
+      <w:pPr>
+        <w:pStyle w:val="Bibliography"/>
+        <w:rPr>
+          <w:color w:val="000000"/>
+        </w:rPr>
+      </w:pPr>
+      <w:r>
+        <w:rPr>
+          <w:color w:val="000000"/>
+        </w:rPr>
+        <w:t>10.</w:t>
+      </w:r>
+      <w:r>
+        <w:rPr>
+          <w:color w:val="000000"/>
+        </w:rPr>
+        <w:tab/>
+      </w:r>
+      <w:proofErr w:type="spellStart"/>
+      <w:r>
+        <w:rPr>
+          <w:color w:val="000000"/>
+        </w:rPr>
+        <w:t>Rowdo</w:t>
+      </w:r>
+      <w:proofErr w:type="spellEnd"/>
+      <w:r>
+        <w:rPr>
+          <w:color w:val="000000"/>
+        </w:rPr>
+        <w:t xml:space="preserve">, F. P. M., </w:t>
+      </w:r>
+      <w:proofErr w:type="spellStart"/>
+      <w:r>
+        <w:rPr>
+          <w:color w:val="000000"/>
+        </w:rPr>
+        <w:t>Barón</w:t>
+      </w:r>
+      <w:proofErr w:type="spellEnd"/>
+      <w:r>
+        <w:rPr>
+          <w:color w:val="000000"/>
+        </w:rPr>
+        <w:t xml:space="preserve">, A., Von </w:t>
+      </w:r>
+      <w:proofErr w:type="spellStart"/>
+      <w:r>
+        <w:rPr>
+          <w:color w:val="000000"/>
+        </w:rPr>
+        <w:t>Euw</w:t>
+      </w:r>
+      <w:proofErr w:type="spellEnd"/>
+      <w:r>
+        <w:rPr>
+          <w:color w:val="000000"/>
+        </w:rPr>
+        <w:t xml:space="preserve">, E. M. &amp; </w:t>
+      </w:r>
+      <w:proofErr w:type="spellStart"/>
+      <w:r>
+        <w:rPr>
+          <w:color w:val="000000"/>
+        </w:rPr>
+        <w:t>Mordoh</w:t>
+      </w:r>
+      <w:proofErr w:type="spellEnd"/>
+      <w:r>
+        <w:rPr>
+          <w:color w:val="000000"/>
+        </w:rPr>
+        <w:t xml:space="preserve">, J. In vitro long-term treatment with MAPK inhibitors induces melanoma cells with resistance plasticity to inhibitors while retaining sensitivity to CD8 T cells. </w:t>
+      </w:r>
+      <w:r>
+        <w:rPr>
+          <w:i/>
+          <w:iCs/>
+          <w:color w:val="000000"/>
+        </w:rPr>
+        <w:t>Oncol. Rep.</w:t>
+      </w:r>
+      <w:r>
+        <w:rPr>
+          <w:color w:val="000000"/>
+        </w:rPr>
+        <w:t xml:space="preserve"> </w:t>
+      </w:r>
+      <w:r>
+        <w:rPr>
+          <w:b/>
+          <w:bCs/>
+          <w:color w:val="000000"/>
+        </w:rPr>
+        <w:t>37</w:t>
+      </w:r>
+      <w:r>
+        <w:rPr>
+          <w:color w:val="000000"/>
+        </w:rPr>
+        <w:t>, 1367–1378 (2017).</w:t>
+      </w:r>
+    </w:p>
+    <w:p>
+      <w:pPr>
+        <w:pStyle w:val="Bibliography"/>
+        <w:rPr>
+          <w:color w:val="000000"/>
+        </w:rPr>
+      </w:pPr>
+      <w:r>
+        <w:rPr>
+          <w:color w:val="000000"/>
+        </w:rPr>
+        <w:lastRenderedPageBreak/>
+        <w:t>11.</w:t>
+      </w:r>
+      <w:r>
+        <w:rPr>
+          <w:color w:val="000000"/>
+        </w:rPr>
+        <w:tab/>
+      </w:r>
+      <w:proofErr w:type="spellStart"/>
+      <w:r>
+        <w:rPr>
+          <w:color w:val="000000"/>
+        </w:rPr>
+        <w:t>Golias</w:t>
+      </w:r>
+      <w:proofErr w:type="spellEnd"/>
+      <w:r>
+        <w:rPr>
+          <w:color w:val="000000"/>
+        </w:rPr>
+        <w:t xml:space="preserve">, T., </w:t>
+      </w:r>
+      <w:proofErr w:type="spellStart"/>
+      <w:r>
+        <w:rPr>
+          <w:color w:val="000000"/>
+        </w:rPr>
+        <w:t>Kery</w:t>
+      </w:r>
+      <w:proofErr w:type="spellEnd"/>
+      <w:r>
+        <w:rPr>
+          <w:color w:val="000000"/>
+        </w:rPr>
+        <w:t xml:space="preserve">, M., Radenkovic, S. &amp; Papandreou, I. Microenvironmental control of glucose metabolism in tumors by regulation of pyruvate dehydrogenase. </w:t>
+      </w:r>
+      <w:r>
+        <w:rPr>
+          <w:i/>
+          <w:iCs/>
+          <w:color w:val="000000"/>
+        </w:rPr>
+        <w:t>Int. J. Cancer</w:t>
+      </w:r>
+      <w:r>
+        <w:rPr>
+          <w:color w:val="000000"/>
+        </w:rPr>
+        <w:t xml:space="preserve"> </w:t>
+      </w:r>
+      <w:r>
+        <w:rPr>
+          <w:b/>
+          <w:bCs/>
+          <w:color w:val="000000"/>
+        </w:rPr>
+        <w:t>144</w:t>
+      </w:r>
+      <w:r>
+        <w:rPr>
+          <w:color w:val="000000"/>
+        </w:rPr>
+        <w:t>, 674–686 (2019).</w:t>
+      </w:r>
+    </w:p>
+    <w:p>
+      <w:pPr>
+        <w:pStyle w:val="Bibliography"/>
+        <w:rPr>
+          <w:color w:val="000000"/>
+        </w:rPr>
+      </w:pPr>
+      <w:r>
+        <w:rPr>
+          <w:color w:val="000000"/>
+        </w:rPr>
+        <w:t>12.</w:t>
+      </w:r>
+      <w:r>
+        <w:rPr>
+          <w:color w:val="000000"/>
+        </w:rPr>
+        <w:tab/>
+        <w:t xml:space="preserve">Zhou, L. </w:t>
+      </w:r>
+      <w:r>
+        <w:rPr>
+          <w:i/>
+          <w:iCs/>
+          <w:color w:val="000000"/>
+        </w:rPr>
+        <w:t>et al.</w:t>
+      </w:r>
+      <w:r>
+        <w:rPr>
+          <w:color w:val="000000"/>
+        </w:rPr>
+        <w:t xml:space="preserve"> &lt;p&gt;Dichloroacetic acid upregulates apoptosis of ovarian cancer cells by regulating mitochondrial function&lt;/p&gt;. </w:t>
+      </w:r>
+      <w:proofErr w:type="spellStart"/>
+      <w:r>
+        <w:rPr>
+          <w:i/>
+          <w:iCs/>
+          <w:color w:val="000000"/>
+        </w:rPr>
+        <w:t>OncoTargets</w:t>
+      </w:r>
+      <w:proofErr w:type="spellEnd"/>
+      <w:r>
+        <w:rPr>
+          <w:i/>
+          <w:iCs/>
+          <w:color w:val="000000"/>
+        </w:rPr>
+        <w:t xml:space="preserve"> and Therapy</w:t>
+      </w:r>
+      <w:r>
+        <w:rPr>
+          <w:color w:val="000000"/>
+        </w:rPr>
+        <w:t xml:space="preserve"> https://www.dovepress.com/dichloroacetic-acid-upregulates-apoptosis-of-ovarian-cancer-cells-by-r-peer-reviewed-fulltext-article-OTT (2019) doi:10.2147/OTT.S194329.</w:t>
+      </w:r>
+    </w:p>
+    <w:p>
+      <w:pPr>
+        <w:pStyle w:val="Bibliography"/>
+        <w:rPr>
+          <w:color w:val="000000"/>
+        </w:rPr>
+      </w:pPr>
+      <w:r>
+        <w:rPr>
+          <w:color w:val="000000"/>
+        </w:rPr>
+        <w:t>13.</w:t>
+      </w:r>
+      <w:r>
+        <w:rPr>
+          <w:color w:val="000000"/>
+        </w:rPr>
+        <w:tab/>
+        <w:t>Melo-</w:t>
+      </w:r>
+      <w:proofErr w:type="spellStart"/>
+      <w:r>
+        <w:rPr>
+          <w:color w:val="000000"/>
+        </w:rPr>
+        <w:t>Hanchuk</w:t>
+      </w:r>
+      <w:proofErr w:type="spellEnd"/>
+      <w:r>
+        <w:rPr>
+          <w:color w:val="000000"/>
+        </w:rPr>
+        <w:t xml:space="preserve">, T. D. </w:t>
+      </w:r>
+      <w:r>
+        <w:rPr>
+          <w:i/>
+          <w:iCs/>
+          <w:color w:val="000000"/>
+        </w:rPr>
+        <w:t>et al.</w:t>
+      </w:r>
+      <w:r>
+        <w:rPr>
+          <w:color w:val="000000"/>
+        </w:rPr>
+        <w:t xml:space="preserve"> NEK1 kinase domain structure and its dynamic protein interactome after exposure to Cisplatin. </w:t>
+      </w:r>
+      <w:r>
+        <w:rPr>
+          <w:i/>
+          <w:iCs/>
+          <w:color w:val="000000"/>
+        </w:rPr>
+        <w:t>Sci. Rep.</w:t>
+      </w:r>
+      <w:r>
+        <w:rPr>
+          <w:color w:val="000000"/>
+        </w:rPr>
+        <w:t xml:space="preserve"> </w:t>
+      </w:r>
+      <w:r>
+        <w:rPr>
+          <w:b/>
+          <w:bCs/>
+          <w:color w:val="000000"/>
+        </w:rPr>
+        <w:t>7</w:t>
+      </w:r>
+      <w:r>
+        <w:rPr>
+          <w:color w:val="000000"/>
+        </w:rPr>
+        <w:t>, (2017).</w:t>
+      </w:r>
+    </w:p>
+    <w:p>
+      <w:pPr>
+        <w:pStyle w:val="Bibliography"/>
+        <w:rPr>
+          <w:color w:val="000000"/>
+        </w:rPr>
+      </w:pPr>
+      <w:r>
+        <w:rPr>
+          <w:color w:val="000000"/>
+        </w:rPr>
+        <w:t>14.</w:t>
+      </w:r>
+      <w:r>
+        <w:rPr>
+          <w:color w:val="000000"/>
+        </w:rPr>
+        <w:tab/>
+        <w:t xml:space="preserve">Evangelista, M. </w:t>
+      </w:r>
+      <w:r>
+        <w:rPr>
+          <w:i/>
+          <w:iCs/>
+          <w:color w:val="000000"/>
+        </w:rPr>
+        <w:t>et al.</w:t>
+      </w:r>
+      <w:r>
+        <w:rPr>
+          <w:color w:val="000000"/>
+        </w:rPr>
+        <w:t xml:space="preserve"> </w:t>
+      </w:r>
+      <w:proofErr w:type="spellStart"/>
+      <w:r>
+        <w:rPr>
+          <w:color w:val="000000"/>
+        </w:rPr>
+        <w:t>Kinome</w:t>
+      </w:r>
+      <w:proofErr w:type="spellEnd"/>
+      <w:r>
+        <w:rPr>
+          <w:color w:val="000000"/>
+        </w:rPr>
+        <w:t xml:space="preserve"> siRNA Screen Identifies Regulators of </w:t>
+      </w:r>
+      <w:proofErr w:type="spellStart"/>
+      <w:r>
+        <w:rPr>
+          <w:color w:val="000000"/>
+        </w:rPr>
+        <w:t>Ciliogenesis</w:t>
+      </w:r>
+      <w:proofErr w:type="spellEnd"/>
+      <w:r>
+        <w:rPr>
+          <w:color w:val="000000"/>
+        </w:rPr>
+        <w:t xml:space="preserve"> and Hedgehog Signal Transduction. </w:t>
+      </w:r>
+      <w:r>
+        <w:rPr>
+          <w:i/>
+          <w:iCs/>
+          <w:color w:val="000000"/>
+        </w:rPr>
+        <w:t>Sci. Signal.</w:t>
+      </w:r>
+      <w:r>
+        <w:rPr>
+          <w:color w:val="000000"/>
+        </w:rPr>
+        <w:t xml:space="preserve"> </w:t>
+      </w:r>
+      <w:r>
+        <w:rPr>
+          <w:b/>
+          <w:bCs/>
+          <w:color w:val="000000"/>
+        </w:rPr>
+        <w:t>1</w:t>
+      </w:r>
+      <w:r>
+        <w:rPr>
+          <w:color w:val="000000"/>
+        </w:rPr>
+        <w:t>, ra7–ra7 (2008).</w:t>
+      </w:r>
+    </w:p>
+    <w:p>
+      <w:pPr>
+        <w:jc w:val="center"/>
+        <w:rPr>
+          <w:b/>
+          <w:bCs/>
+          <w:color w:val="000000"/>
+          <w:u w:color="000000"/>
+        </w:rPr>
+      </w:pPr>
+      <w:r>
+        <w:rPr>
+          <w:b/>
+          <w:bCs/>
+          <w:color w:val="000000"/>
+          <w:u w:color="000000"/>
+        </w:rPr>
+        <w:fldChar w:fldCharType="end"/>
       </w:r>
     </w:p>
     <w:p>
@@ -5599,6 +7160,7 @@
   <w:style w:type="character" w:default="1" w:styleId="DefaultParagraphFont">
     <w:name w:val="Default Paragraph Font"/>
     <w:uiPriority w:val="1"/>
+    <w:semiHidden/>
     <w:unhideWhenUsed/>
   </w:style>
   <w:style w:type="table" w:default="1" w:styleId="TableNormal">
@@ -5713,6 +7275,21 @@
     <w:rsid w:val="00FC6681"/>
     <w:pPr>
       <w:spacing w:before="100" w:beforeAutospacing="1" w:after="100" w:afterAutospacing="1"/>
+    </w:pPr>
+  </w:style>
+  <w:style w:type="paragraph" w:styleId="Bibliography">
+    <w:name w:val="Bibliography"/>
+    <w:basedOn w:val="Normal"/>
+    <w:next w:val="Normal"/>
+    <w:uiPriority w:val="37"/>
+    <w:unhideWhenUsed/>
+    <w:rsid w:val="00716988"/>
+    <w:pPr>
+      <w:tabs>
+        <w:tab w:val="left" w:pos="380"/>
+      </w:tabs>
+      <w:spacing w:line="480" w:lineRule="auto"/>
+      <w:ind w:left="384" w:hanging="384"/>
     </w:pPr>
   </w:style>
 </w:styles>

</xml_diff>